<commit_message>
Cập nhật dự án: backend, frontend và cập nhật tài liệu hoàn chỉnh.
</commit_message>
<xml_diff>
--- a/Document/0.Mở đầu.docx
+++ b/Document/0.Mở đầu.docx
@@ -1,6 +1,6 @@
 
 <file path=word/document.xml><?xml version="1.0" encoding="utf-8"?>
-<w:document xmlns:wpc="http://schemas.microsoft.com/office/word/2010/wordprocessingCanvas" xmlns:cx="http://schemas.microsoft.com/office/drawing/2014/chartex" xmlns:cx1="http://schemas.microsoft.com/office/drawing/2015/9/8/chartex" xmlns:cx2="http://schemas.microsoft.com/office/drawing/2015/10/21/chartex" xmlns:cx3="http://schemas.microsoft.com/office/drawing/2016/5/9/chartex" xmlns:cx4="http://schemas.microsoft.com/office/drawing/2016/5/10/chartex" xmlns:cx5="http://schemas.microsoft.com/office/drawing/2016/5/11/chartex" xmlns:cx6="http://schemas.microsoft.com/office/drawing/2016/5/12/chartex" xmlns:cx7="http://schemas.microsoft.com/office/drawing/2016/5/13/chartex" xmlns:cx8="http://schemas.microsoft.com/office/drawing/2016/5/14/chartex" xmlns:mc="http://schemas.openxmlformats.org/markup-compatibility/2006" xmlns:aink="http://schemas.microsoft.com/office/drawing/2016/ink" xmlns:am3d="http://schemas.microsoft.com/office/drawing/2017/model3d" xmlns:o="urn:schemas-microsoft-com:office:office" xmlns:oel="http://schemas.microsoft.com/office/2019/extlst" xmlns:r="http://schemas.openxmlformats.org/officeDocument/2006/relationships" xmlns:m="http://schemas.openxmlformats.org/officeDocument/2006/math" xmlns:v="urn:schemas-microsoft-com:vml" xmlns:wp14="http://schemas.microsoft.com/office/word/2010/wordprocessingDrawing" xmlns:wp="http://schemas.openxmlformats.org/drawingml/2006/wordprocessingDrawing" xmlns:w10="urn:schemas-microsoft-com:office:word" xmlns:w="http://schemas.openxmlformats.org/wordprocessingml/2006/main" xmlns:w14="http://schemas.microsoft.com/office/word/2010/wordml" xmlns:w15="http://schemas.microsoft.com/office/word/2012/wordml" xmlns:w16cex="http://schemas.microsoft.com/office/word/2018/wordml/cex" xmlns:w16cid="http://schemas.microsoft.com/office/word/2016/wordml/cid" xmlns:w16="http://schemas.microsoft.com/office/word/2018/wordml" xmlns:w16du="http://schemas.microsoft.com/office/word/2023/wordml/word16du" xmlns:w16sdtdh="http://schemas.microsoft.com/office/word/2020/wordml/sdtdatahash" xmlns:w16sdtfl="http://schemas.microsoft.com/office/word/2024/wordml/sdtformatlock" xmlns:w16se="http://schemas.microsoft.com/office/word/2015/wordml/symex" xmlns:wpg="http://schemas.microsoft.com/office/word/2010/wordprocessingGroup" xmlns:wpi="http://schemas.microsoft.com/office/word/2010/wordprocessingInk" xmlns:wne="http://schemas.microsoft.com/office/word/2006/wordml" xmlns:wps="http://schemas.microsoft.com/office/word/2010/wordprocessingShape" mc:Ignorable="w14 w15 w16se w16cid w16 w16cex w16sdtdh w16sdtfl w16du wp14">
+<w:document xmlns:wpc="http://schemas.microsoft.com/office/word/2010/wordprocessingCanvas" xmlns:cx="http://schemas.microsoft.com/office/drawing/2014/chartex" xmlns:cx1="http://schemas.microsoft.com/office/drawing/2015/9/8/chartex" xmlns:cx2="http://schemas.microsoft.com/office/drawing/2015/10/21/chartex" xmlns:cx3="http://schemas.microsoft.com/office/drawing/2016/5/9/chartex" xmlns:cx4="http://schemas.microsoft.com/office/drawing/2016/5/10/chartex" xmlns:cx5="http://schemas.microsoft.com/office/drawing/2016/5/11/chartex" xmlns:cx6="http://schemas.microsoft.com/office/drawing/2016/5/12/chartex" xmlns:cx7="http://schemas.microsoft.com/office/drawing/2016/5/13/chartex" xmlns:cx8="http://schemas.microsoft.com/office/drawing/2016/5/14/chartex" xmlns:mc="http://schemas.openxmlformats.org/markup-compatibility/2006" xmlns:aink="http://schemas.microsoft.com/office/drawing/2016/ink" xmlns:am3d="http://schemas.microsoft.com/office/drawing/2017/model3d" xmlns:o="urn:schemas-microsoft-com:office:office" xmlns:r="http://schemas.openxmlformats.org/officeDocument/2006/relationships" xmlns:m="http://schemas.openxmlformats.org/officeDocument/2006/math" xmlns:v="urn:schemas-microsoft-com:vml" xmlns:wp14="http://schemas.microsoft.com/office/word/2010/wordprocessingDrawing" xmlns:wp="http://schemas.openxmlformats.org/drawingml/2006/wordprocessingDrawing" xmlns:w10="urn:schemas-microsoft-com:office:word" xmlns:w="http://schemas.openxmlformats.org/wordprocessingml/2006/main" xmlns:w14="http://schemas.microsoft.com/office/word/2010/wordml" xmlns:w15="http://schemas.microsoft.com/office/word/2012/wordml" xmlns:w16cex="http://schemas.microsoft.com/office/word/2018/wordml/cex" xmlns:w16cid="http://schemas.microsoft.com/office/word/2016/wordml/cid" xmlns:w16="http://schemas.microsoft.com/office/word/2018/wordml" xmlns:w16sdtdh="http://schemas.microsoft.com/office/word/2020/wordml/sdtdatahash" xmlns:w16se="http://schemas.microsoft.com/office/word/2015/wordml/symex" xmlns:wpg="http://schemas.microsoft.com/office/word/2010/wordprocessingGroup" xmlns:wpi="http://schemas.microsoft.com/office/word/2010/wordprocessingInk" xmlns:wne="http://schemas.microsoft.com/office/word/2006/wordml" xmlns:wps="http://schemas.microsoft.com/office/word/2010/wordprocessingShape" mc:Ignorable="w14 w15 w16se w16cid w16 w16cex w16sdtdh wp14">
   <w:body>
     <w:p>
       <w:pPr>
@@ -83,6 +83,26 @@
           <w:lang w:val="vi-VN"/>
         </w:rPr>
         <w:t>TRƯỜNG KHMT</w:t>
+      </w:r>
+      <w:r>
+        <w:rPr>
+          <w:rFonts w:ascii="Times New Roman" w:hAnsi="Times New Roman" w:cs="Times New Roman"/>
+          <w:b/>
+          <w:sz w:val="36"/>
+          <w:szCs w:val="36"/>
+          <w:lang w:val="vi-VN"/>
+        </w:rPr>
+        <w:t xml:space="preserve"> </w:t>
+      </w:r>
+      <w:r>
+        <w:rPr>
+          <w:rFonts w:ascii="Times New Roman" w:eastAsia="Calibri" w:hAnsi="Times New Roman" w:cs="Times New Roman"/>
+          <w:b/>
+          <w:sz w:val="36"/>
+          <w:szCs w:val="36"/>
+          <w:lang w:val="vi-VN"/>
+        </w:rPr>
+        <w:t>&amp; TTNT (SCA)</w:t>
       </w:r>
     </w:p>
     <w:p>
@@ -157,7 +177,7 @@
           <w:lang w:val="vi-VN" w:eastAsia="vi-VN"/>
         </w:rPr>
         <w:drawing>
-          <wp:inline distT="0" distB="0" distL="0" distR="0" wp14:anchorId="39CD4868" wp14:editId="135F8ABC">
+          <wp:inline distT="0" distB="0" distL="0" distR="0">
             <wp:extent cx="828675" cy="762000"/>
             <wp:effectExtent l="0" t="0" r="9525" b="0"/>
             <wp:docPr id="1" name="Picture 1"/>
@@ -234,26 +254,18 @@
           <w:b/>
           <w:sz w:val="32"/>
           <w:szCs w:val="32"/>
-        </w:rPr>
-      </w:pPr>
-      <w:r>
-        <w:rPr>
-          <w:rFonts w:ascii="Times New Roman" w:hAnsi="Times New Roman" w:cs="Times New Roman"/>
-          <w:b/>
-          <w:sz w:val="32"/>
-          <w:szCs w:val="32"/>
-          <w:lang w:val="vi-VN"/>
-        </w:rPr>
-        <w:t xml:space="preserve">HUỲNH </w:t>
-      </w:r>
-      <w:r>
-        <w:rPr>
-          <w:rFonts w:ascii="Times New Roman" w:hAnsi="Times New Roman" w:cs="Times New Roman"/>
-          <w:b/>
-          <w:sz w:val="32"/>
-          <w:szCs w:val="32"/>
-        </w:rPr>
-        <w:t>NGUỄN LAI KHÊ</w:t>
+          <w:lang w:val="vi-VN"/>
+        </w:rPr>
+      </w:pPr>
+      <w:r>
+        <w:rPr>
+          <w:rFonts w:ascii="Times New Roman" w:hAnsi="Times New Roman" w:cs="Times New Roman"/>
+          <w:b/>
+          <w:sz w:val="32"/>
+          <w:szCs w:val="32"/>
+          <w:lang w:val="vi-VN"/>
+        </w:rPr>
+        <w:t>HUỲNH NGUYỄN LAI KHÊ</w:t>
       </w:r>
       <w:r>
         <w:rPr>
@@ -263,26 +275,25 @@
           <w:szCs w:val="32"/>
         </w:rPr>
         <w:br/>
-        <w:t>N</w:t>
-      </w:r>
-      <w:r>
-        <w:rPr>
-          <w:rFonts w:ascii="Times New Roman" w:hAnsi="Times New Roman" w:cs="Times New Roman"/>
-          <w:b/>
-          <w:sz w:val="32"/>
-          <w:szCs w:val="32"/>
-          <w:lang w:val="vi-VN"/>
-        </w:rPr>
-        <w:t xml:space="preserve">GUYỄN </w:t>
-      </w:r>
-      <w:r>
-        <w:rPr>
-          <w:rFonts w:ascii="Times New Roman" w:hAnsi="Times New Roman" w:cs="Times New Roman"/>
-          <w:b/>
-          <w:sz w:val="32"/>
-          <w:szCs w:val="32"/>
-        </w:rPr>
-        <w:t>ĐÌNH KHOAN</w:t>
+      </w:r>
+      <w:r>
+        <w:rPr>
+          <w:rFonts w:ascii="Times New Roman" w:hAnsi="Times New Roman" w:cs="Times New Roman"/>
+          <w:b/>
+          <w:sz w:val="32"/>
+          <w:szCs w:val="32"/>
+        </w:rPr>
+        <w:t>CHẾ</w:t>
+      </w:r>
+      <w:r>
+        <w:rPr>
+          <w:rFonts w:ascii="Times New Roman" w:hAnsi="Times New Roman" w:cs="Times New Roman"/>
+          <w:b/>
+          <w:sz w:val="32"/>
+          <w:szCs w:val="32"/>
+          <w:lang w:val="vi-VN"/>
+        </w:rPr>
+        <w:t xml:space="preserve"> LINH</w:t>
       </w:r>
       <w:r>
         <w:rPr>
@@ -299,8 +310,9 @@
           <w:b/>
           <w:sz w:val="32"/>
           <w:szCs w:val="32"/>
-        </w:rPr>
-        <w:t>CHẾ LINH</w:t>
+          <w:lang w:val="vi-VN"/>
+        </w:rPr>
+        <w:t>NGUYỄN ĐÌNH KHOAN</w:t>
       </w:r>
       <w:r>
         <w:rPr>
@@ -317,6 +329,7 @@
           <w:b/>
           <w:sz w:val="32"/>
           <w:szCs w:val="32"/>
+          <w:lang w:val="vi-VN"/>
         </w:rPr>
         <w:t>HUỲNH LÊ GIA HUY</w:t>
       </w:r>
@@ -359,36 +372,50 @@
         <w:rPr>
           <w:rFonts w:ascii="Times New Roman" w:hAnsi="Times New Roman" w:cs="Times New Roman"/>
           <w:b/>
-          <w:sz w:val="38"/>
-          <w:szCs w:val="52"/>
-        </w:rPr>
-      </w:pPr>
-      <w:r>
-        <w:rPr>
-          <w:rFonts w:ascii="Times New Roman" w:hAnsi="Times New Roman" w:cs="Times New Roman"/>
-          <w:b/>
-          <w:sz w:val="38"/>
-          <w:szCs w:val="52"/>
-        </w:rPr>
-        <w:t>NỀN TẢNG ĐẶT VÉ DU LỊCH TRỰC TUYẾN VỚI AI DESTINATION RECOMMENDATION VÀ THANH TOÁN TRỰC TUYẾN</w:t>
-      </w:r>
-    </w:p>
-    <w:p>
-      <w:pPr>
-        <w:pBdr>
-          <w:top w:val="thinThickThinSmallGap" w:sz="24" w:space="1" w:color="auto"/>
-          <w:left w:val="thinThickThinSmallGap" w:sz="24" w:space="4" w:color="auto"/>
-          <w:bottom w:val="thinThickThinSmallGap" w:sz="24" w:space="1" w:color="auto"/>
-          <w:right w:val="thinThickThinSmallGap" w:sz="24" w:space="4" w:color="auto"/>
-        </w:pBdr>
-        <w:jc w:val="center"/>
-        <w:rPr>
-          <w:rFonts w:ascii="Times New Roman" w:hAnsi="Times New Roman" w:cs="Times New Roman"/>
-          <w:b/>
-          <w:sz w:val="38"/>
-          <w:szCs w:val="52"/>
-        </w:rPr>
-      </w:pPr>
+          <w:sz w:val="32"/>
+          <w:szCs w:val="32"/>
+          <w:lang w:val="vi-VN"/>
+        </w:rPr>
+      </w:pPr>
+      <w:r>
+        <w:rPr>
+          <w:rFonts w:ascii="Times New Roman" w:hAnsi="Times New Roman" w:cs="Times New Roman"/>
+          <w:b/>
+          <w:sz w:val="32"/>
+          <w:szCs w:val="32"/>
+        </w:rPr>
+        <w:t>NỀN</w:t>
+      </w:r>
+      <w:r>
+        <w:rPr>
+          <w:rFonts w:ascii="Times New Roman" w:hAnsi="Times New Roman" w:cs="Times New Roman"/>
+          <w:b/>
+          <w:sz w:val="32"/>
+          <w:szCs w:val="32"/>
+          <w:lang w:val="vi-VN"/>
+        </w:rPr>
+        <w:t xml:space="preserve"> TẢNG ĐẶT VÉ DU LỊCH </w:t>
+      </w:r>
+      <w:r>
+        <w:rPr>
+          <w:rFonts w:ascii="Times New Roman" w:hAnsi="Times New Roman" w:cs="Times New Roman"/>
+          <w:b/>
+          <w:sz w:val="32"/>
+          <w:szCs w:val="32"/>
+          <w:lang w:val="vi-VN"/>
+        </w:rPr>
+        <w:t>TRỰ</w:t>
+      </w:r>
+      <w:r>
+        <w:rPr>
+          <w:rFonts w:ascii="Times New Roman" w:hAnsi="Times New Roman" w:cs="Times New Roman"/>
+          <w:b/>
+          <w:sz w:val="32"/>
+          <w:szCs w:val="32"/>
+          <w:lang w:val="vi-VN"/>
+        </w:rPr>
+        <w:t>C TUYẾN VỚI AI DESTINATION RECOMMENDATION VÀ THANH TOÁN ĐIỆN TỬ</w:t>
+      </w:r>
     </w:p>
     <w:p>
       <w:pPr>
@@ -415,6 +442,23 @@
           <w:bottom w:val="thinThickThinSmallGap" w:sz="24" w:space="1" w:color="auto"/>
           <w:right w:val="thinThickThinSmallGap" w:sz="24" w:space="4" w:color="auto"/>
         </w:pBdr>
+        <w:jc w:val="both"/>
+        <w:rPr>
+          <w:rFonts w:ascii="Times New Roman" w:hAnsi="Times New Roman" w:cs="Times New Roman"/>
+          <w:b/>
+          <w:sz w:val="32"/>
+          <w:szCs w:val="32"/>
+        </w:rPr>
+      </w:pPr>
+    </w:p>
+    <w:p>
+      <w:pPr>
+        <w:pBdr>
+          <w:top w:val="thinThickThinSmallGap" w:sz="24" w:space="1" w:color="auto"/>
+          <w:left w:val="thinThickThinSmallGap" w:sz="24" w:space="4" w:color="auto"/>
+          <w:bottom w:val="thinThickThinSmallGap" w:sz="24" w:space="1" w:color="auto"/>
+          <w:right w:val="thinThickThinSmallGap" w:sz="24" w:space="4" w:color="auto"/>
+        </w:pBdr>
         <w:jc w:val="center"/>
         <w:rPr>
           <w:rFonts w:ascii="Times New Roman" w:hAnsi="Times New Roman" w:cs="Times New Roman"/>
@@ -495,32 +539,40 @@
         <w:jc w:val="center"/>
         <w:rPr>
           <w:rFonts w:ascii="Times New Roman" w:hAnsi="Times New Roman" w:cs="Times New Roman"/>
-          <w:sz w:val="32"/>
-          <w:szCs w:val="32"/>
-        </w:rPr>
-      </w:pPr>
-      <w:r>
-        <w:rPr>
-          <w:rFonts w:ascii="Times New Roman" w:hAnsi="Times New Roman" w:cs="Times New Roman"/>
-          <w:sz w:val="32"/>
-          <w:szCs w:val="32"/>
+          <w:b/>
+          <w:bCs/>
+          <w:sz w:val="26"/>
+          <w:szCs w:val="26"/>
+        </w:rPr>
+      </w:pPr>
+      <w:r>
+        <w:rPr>
+          <w:rFonts w:ascii="Times New Roman" w:hAnsi="Times New Roman" w:cs="Times New Roman"/>
+          <w:b/>
+          <w:bCs/>
+          <w:sz w:val="26"/>
+          <w:szCs w:val="26"/>
         </w:rPr>
         <w:t xml:space="preserve">Đà Nẵng, tháng </w:t>
       </w:r>
       <w:r>
         <w:rPr>
           <w:rFonts w:ascii="Times New Roman" w:hAnsi="Times New Roman" w:cs="Times New Roman"/>
-          <w:sz w:val="32"/>
-          <w:szCs w:val="32"/>
-          <w:lang w:val="vi-VN"/>
-        </w:rPr>
-        <w:t>5</w:t>
-      </w:r>
-      <w:r>
-        <w:rPr>
-          <w:rFonts w:ascii="Times New Roman" w:hAnsi="Times New Roman" w:cs="Times New Roman"/>
-          <w:sz w:val="32"/>
-          <w:szCs w:val="32"/>
+          <w:b/>
+          <w:bCs/>
+          <w:sz w:val="26"/>
+          <w:szCs w:val="26"/>
+          <w:lang w:val="vi-VN"/>
+        </w:rPr>
+        <w:t>10</w:t>
+      </w:r>
+      <w:r>
+        <w:rPr>
+          <w:rFonts w:ascii="Times New Roman" w:hAnsi="Times New Roman" w:cs="Times New Roman"/>
+          <w:b/>
+          <w:bCs/>
+          <w:sz w:val="26"/>
+          <w:szCs w:val="26"/>
         </w:rPr>
         <w:t xml:space="preserve"> năm 2025</w:t>
       </w:r>
@@ -607,6 +659,26 @@
           <w:lang w:val="vi-VN"/>
         </w:rPr>
         <w:t>TRƯỜNG KHMT</w:t>
+      </w:r>
+      <w:r>
+        <w:rPr>
+          <w:rFonts w:ascii="Times New Roman" w:hAnsi="Times New Roman" w:cs="Times New Roman"/>
+          <w:b/>
+          <w:sz w:val="36"/>
+          <w:szCs w:val="36"/>
+          <w:lang w:val="vi-VN"/>
+        </w:rPr>
+        <w:t xml:space="preserve"> </w:t>
+      </w:r>
+      <w:r>
+        <w:rPr>
+          <w:rFonts w:ascii="Times New Roman" w:eastAsia="Calibri" w:hAnsi="Times New Roman" w:cs="Times New Roman"/>
+          <w:b/>
+          <w:sz w:val="36"/>
+          <w:szCs w:val="36"/>
+          <w:lang w:val="vi-VN"/>
+        </w:rPr>
+        <w:t>&amp; TTNT (SCA)</w:t>
       </w:r>
     </w:p>
     <w:p>
@@ -681,7 +753,7 @@
           <w:lang w:val="vi-VN" w:eastAsia="vi-VN"/>
         </w:rPr>
         <w:drawing>
-          <wp:inline distT="0" distB="0" distL="0" distR="0" wp14:anchorId="535A16AD" wp14:editId="4224D685">
+          <wp:inline distT="0" distB="0" distL="0" distR="0">
             <wp:extent cx="828675" cy="762000"/>
             <wp:effectExtent l="0" t="0" r="9525" b="0"/>
             <wp:docPr id="2" name="Picture 2"/>
@@ -769,35 +841,7 @@
           <w:szCs w:val="32"/>
           <w:lang w:val="vi-VN"/>
         </w:rPr>
-        <w:t>HUỲNH N</w:t>
-      </w:r>
-      <w:r>
-        <w:rPr>
-          <w:rFonts w:ascii="Times New Roman" w:hAnsi="Times New Roman" w:cs="Times New Roman"/>
-          <w:b/>
-          <w:sz w:val="32"/>
-          <w:szCs w:val="32"/>
-        </w:rPr>
-        <w:t>GUYỄN LAI KHÊ</w:t>
-      </w:r>
-      <w:r>
-        <w:rPr>
-          <w:rFonts w:ascii="Times New Roman" w:hAnsi="Times New Roman" w:cs="Times New Roman"/>
-          <w:b/>
-          <w:sz w:val="32"/>
-          <w:szCs w:val="32"/>
-          <w:lang w:val="vi-VN"/>
-        </w:rPr>
-        <w:t xml:space="preserve"> - 9</w:t>
-      </w:r>
-      <w:r>
-        <w:rPr>
-          <w:rFonts w:ascii="Times New Roman" w:hAnsi="Times New Roman" w:cs="Times New Roman"/>
-          <w:b/>
-          <w:sz w:val="32"/>
-          <w:szCs w:val="32"/>
-        </w:rPr>
-        <w:t>489</w:t>
+        <w:t>HUỲNH NGUYỄN LAI KHÊ - 9489</w:t>
       </w:r>
       <w:r>
         <w:rPr>
@@ -807,45 +851,17 @@
           <w:szCs w:val="32"/>
         </w:rPr>
         <w:br/>
-        <w:t>N</w:t>
-      </w:r>
-      <w:r>
-        <w:rPr>
-          <w:rFonts w:ascii="Times New Roman" w:hAnsi="Times New Roman" w:cs="Times New Roman"/>
-          <w:b/>
-          <w:sz w:val="32"/>
-          <w:szCs w:val="32"/>
-          <w:lang w:val="vi-VN"/>
-        </w:rPr>
-        <w:t xml:space="preserve">GUYỄN </w:t>
-      </w:r>
-      <w:r>
-        <w:rPr>
-          <w:rFonts w:ascii="Times New Roman" w:hAnsi="Times New Roman" w:cs="Times New Roman"/>
-          <w:b/>
-          <w:sz w:val="32"/>
-          <w:szCs w:val="32"/>
-        </w:rPr>
-        <w:t>ĐÌNH KHOAN</w:t>
-      </w:r>
-      <w:r>
-        <w:rPr>
-          <w:rFonts w:ascii="Times New Roman" w:hAnsi="Times New Roman" w:cs="Times New Roman"/>
-          <w:b/>
-          <w:sz w:val="32"/>
-          <w:szCs w:val="32"/>
-          <w:lang w:val="vi-VN"/>
-        </w:rPr>
-        <w:t xml:space="preserve"> - </w:t>
-      </w:r>
-      <w:r>
-        <w:rPr>
-          <w:rFonts w:ascii="Times New Roman" w:hAnsi="Times New Roman" w:cs="Times New Roman"/>
-          <w:b/>
-          <w:sz w:val="32"/>
-          <w:szCs w:val="32"/>
-        </w:rPr>
-        <w:t>9319</w:t>
+        <w:t>CHẾ</w:t>
+      </w:r>
+      <w:r>
+        <w:rPr>
+          <w:rFonts w:ascii="Times New Roman" w:hAnsi="Times New Roman" w:cs="Times New Roman"/>
+          <w:b/>
+          <w:sz w:val="32"/>
+          <w:szCs w:val="32"/>
+          <w:lang w:val="vi-VN"/>
+        </w:rPr>
+        <w:t xml:space="preserve"> LINH - 9482</w:t>
       </w:r>
       <w:r>
         <w:rPr>
@@ -862,27 +878,9 @@
           <w:b/>
           <w:sz w:val="32"/>
           <w:szCs w:val="32"/>
-        </w:rPr>
-        <w:t>CHẾ LINH</w:t>
-      </w:r>
-      <w:r>
-        <w:rPr>
-          <w:rFonts w:ascii="Times New Roman" w:hAnsi="Times New Roman" w:cs="Times New Roman"/>
-          <w:b/>
-          <w:sz w:val="32"/>
-          <w:szCs w:val="32"/>
-          <w:lang w:val="vi-VN"/>
-        </w:rPr>
-        <w:t xml:space="preserve"> - </w:t>
-      </w:r>
-      <w:r>
-        <w:rPr>
-          <w:rFonts w:ascii="Times New Roman" w:hAnsi="Times New Roman" w:cs="Times New Roman"/>
-          <w:b/>
-          <w:sz w:val="32"/>
-          <w:szCs w:val="32"/>
-        </w:rPr>
-        <w:t>9482</w:t>
+          <w:lang w:val="vi-VN"/>
+        </w:rPr>
+        <w:t>NGUYỄN ĐÌNH KHOAN - 9319</w:t>
       </w:r>
       <w:r>
         <w:rPr>
@@ -899,55 +897,10 @@
           <w:b/>
           <w:sz w:val="32"/>
           <w:szCs w:val="32"/>
-        </w:rPr>
-        <w:t>HUỲNH LÊ GIA HUY</w:t>
-      </w:r>
-      <w:r>
-        <w:rPr>
-          <w:rFonts w:ascii="Times New Roman" w:hAnsi="Times New Roman" w:cs="Times New Roman"/>
-          <w:b/>
-          <w:sz w:val="32"/>
-          <w:szCs w:val="32"/>
-          <w:lang w:val="vi-VN"/>
-        </w:rPr>
-        <w:t xml:space="preserve"> - </w:t>
-      </w:r>
-      <w:r>
-        <w:rPr>
-          <w:rFonts w:ascii="Times New Roman" w:hAnsi="Times New Roman" w:cs="Times New Roman"/>
-          <w:b/>
-          <w:sz w:val="32"/>
-          <w:szCs w:val="32"/>
-        </w:rPr>
-        <w:t>2171</w:t>
-      </w:r>
-      <w:r>
-        <w:rPr>
-          <w:rFonts w:ascii="Times New Roman" w:hAnsi="Times New Roman" w:cs="Times New Roman"/>
-          <w:b/>
-          <w:sz w:val="32"/>
-          <w:szCs w:val="32"/>
-        </w:rPr>
-        <w:br/>
-      </w:r>
-    </w:p>
-    <w:p>
-      <w:pPr>
-        <w:pBdr>
-          <w:top w:val="thinThickThinSmallGap" w:sz="24" w:space="1" w:color="auto"/>
-          <w:left w:val="thinThickThinSmallGap" w:sz="24" w:space="4" w:color="auto"/>
-          <w:bottom w:val="thinThickThinSmallGap" w:sz="24" w:space="1" w:color="auto"/>
-          <w:right w:val="thinThickThinSmallGap" w:sz="24" w:space="4" w:color="auto"/>
-        </w:pBdr>
-        <w:jc w:val="center"/>
-        <w:rPr>
-          <w:rFonts w:ascii="Times New Roman" w:hAnsi="Times New Roman" w:cs="Times New Roman"/>
-          <w:b/>
-          <w:sz w:val="32"/>
-          <w:szCs w:val="32"/>
-          <w:lang w:val="vi-VN"/>
-        </w:rPr>
-      </w:pPr>
+          <w:lang w:val="vi-VN"/>
+        </w:rPr>
+        <w:t>HUỲNH LÊ GIA HUY – 2171</w:t>
+      </w:r>
     </w:p>
     <w:p>
       <w:pPr>
@@ -986,18 +939,49 @@
         <w:rPr>
           <w:rFonts w:ascii="Times New Roman" w:hAnsi="Times New Roman" w:cs="Times New Roman"/>
           <w:b/>
-          <w:sz w:val="38"/>
-          <w:szCs w:val="52"/>
-        </w:rPr>
-      </w:pPr>
-      <w:r>
-        <w:rPr>
-          <w:rFonts w:ascii="Times New Roman" w:hAnsi="Times New Roman" w:cs="Times New Roman"/>
-          <w:b/>
-          <w:sz w:val="38"/>
-          <w:szCs w:val="52"/>
-        </w:rPr>
-        <w:t>NỀN TẢNG ĐẶT VÉ DU LỊCH TRỰC TUYẾN VỚI AI DESTINATION RECOMMENDATION VÀ THANH TOÁN TRỰC TUYẾN</w:t>
+          <w:sz w:val="32"/>
+          <w:szCs w:val="32"/>
+          <w:lang w:val="vi-VN"/>
+        </w:rPr>
+      </w:pPr>
+      <w:r>
+        <w:rPr>
+          <w:rFonts w:ascii="Times New Roman" w:hAnsi="Times New Roman" w:cs="Times New Roman"/>
+          <w:b/>
+          <w:sz w:val="32"/>
+          <w:szCs w:val="32"/>
+        </w:rPr>
+        <w:t>NỀN</w:t>
+      </w:r>
+      <w:r>
+        <w:rPr>
+          <w:rFonts w:ascii="Times New Roman" w:hAnsi="Times New Roman" w:cs="Times New Roman"/>
+          <w:b/>
+          <w:sz w:val="32"/>
+          <w:szCs w:val="32"/>
+          <w:lang w:val="vi-VN"/>
+        </w:rPr>
+        <w:t xml:space="preserve"> TẢNG ĐẶT VÉ DU LỊCH </w:t>
+      </w:r>
+      <w:r>
+        <w:rPr>
+          <w:rFonts w:ascii="Times New Roman" w:hAnsi="Times New Roman" w:cs="Times New Roman"/>
+          <w:b/>
+          <w:sz w:val="32"/>
+          <w:szCs w:val="32"/>
+          <w:lang w:val="vi-VN"/>
+        </w:rPr>
+        <w:t>TRỰ</w:t>
+      </w:r>
+      <w:r>
+        <w:rPr>
+          <w:rFonts w:ascii="Times New Roman" w:hAnsi="Times New Roman" w:cs="Times New Roman"/>
+          <w:b/>
+          <w:sz w:val="32"/>
+          <w:szCs w:val="32"/>
+          <w:lang w:val="vi-VN"/>
+        </w:rPr>
+        <w:t>C TUYẾN VỚI AI DESTINATION RECOMMENDATION VÀ THANH TOÁN ĐIỆN TỬ</w:t>
       </w:r>
     </w:p>
     <w:p>
@@ -1042,23 +1026,6 @@
           <w:bottom w:val="thinThickThinSmallGap" w:sz="24" w:space="1" w:color="auto"/>
           <w:right w:val="thinThickThinSmallGap" w:sz="24" w:space="4" w:color="auto"/>
         </w:pBdr>
-        <w:jc w:val="both"/>
-        <w:rPr>
-          <w:rFonts w:ascii="Times New Roman" w:hAnsi="Times New Roman" w:cs="Times New Roman"/>
-          <w:b/>
-          <w:sz w:val="32"/>
-          <w:szCs w:val="32"/>
-        </w:rPr>
-      </w:pPr>
-    </w:p>
-    <w:p>
-      <w:pPr>
-        <w:pBdr>
-          <w:top w:val="thinThickThinSmallGap" w:sz="24" w:space="1" w:color="auto"/>
-          <w:left w:val="thinThickThinSmallGap" w:sz="24" w:space="4" w:color="auto"/>
-          <w:bottom w:val="thinThickThinSmallGap" w:sz="24" w:space="1" w:color="auto"/>
-          <w:right w:val="thinThickThinSmallGap" w:sz="24" w:space="4" w:color="auto"/>
-        </w:pBdr>
         <w:jc w:val="center"/>
         <w:rPr>
           <w:rFonts w:ascii="Times New Roman" w:hAnsi="Times New Roman" w:cs="Times New Roman"/>
@@ -1107,6 +1074,7 @@
           <w:b/>
           <w:sz w:val="32"/>
           <w:szCs w:val="32"/>
+          <w:lang w:val="vi-VN"/>
         </w:rPr>
         <w:t>TRẦN HUỆ CHI</w:t>
       </w:r>
@@ -1120,40 +1088,91 @@
           <w:right w:val="thinThickThinSmallGap" w:sz="24" w:space="4" w:color="auto"/>
         </w:pBdr>
         <w:jc w:val="center"/>
-      </w:pPr>
-      <w:r>
-        <w:rPr>
-          <w:rFonts w:ascii="Times New Roman" w:hAnsi="Times New Roman" w:cs="Times New Roman"/>
-          <w:sz w:val="32"/>
-          <w:szCs w:val="32"/>
+        <w:rPr>
+          <w:b/>
+          <w:bCs/>
+          <w:sz w:val="26"/>
+          <w:szCs w:val="26"/>
+        </w:rPr>
+      </w:pPr>
+      <w:r>
+        <w:rPr>
+          <w:rFonts w:ascii="Times New Roman" w:hAnsi="Times New Roman" w:cs="Times New Roman"/>
+          <w:b/>
+          <w:bCs/>
+          <w:sz w:val="26"/>
+          <w:szCs w:val="26"/>
         </w:rPr>
         <w:t xml:space="preserve">Đà Nẵng, tháng </w:t>
       </w:r>
       <w:r>
         <w:rPr>
           <w:rFonts w:ascii="Times New Roman" w:hAnsi="Times New Roman" w:cs="Times New Roman"/>
-          <w:sz w:val="32"/>
-          <w:szCs w:val="32"/>
+          <w:b/>
+          <w:bCs/>
+          <w:sz w:val="26"/>
+          <w:szCs w:val="26"/>
+          <w:lang w:val="vi-VN"/>
         </w:rPr>
         <w:t>10</w:t>
       </w:r>
       <w:r>
         <w:rPr>
           <w:rFonts w:ascii="Times New Roman" w:hAnsi="Times New Roman" w:cs="Times New Roman"/>
-          <w:sz w:val="32"/>
-          <w:szCs w:val="32"/>
+          <w:b/>
+          <w:bCs/>
+          <w:sz w:val="26"/>
+          <w:szCs w:val="26"/>
         </w:rPr>
         <w:t xml:space="preserve"> năm 202</w:t>
       </w:r>
       <w:r>
         <w:rPr>
           <w:rFonts w:ascii="Times New Roman" w:hAnsi="Times New Roman" w:cs="Times New Roman"/>
-          <w:sz w:val="32"/>
-          <w:szCs w:val="32"/>
+          <w:b/>
+          <w:bCs/>
+          <w:sz w:val="26"/>
+          <w:szCs w:val="26"/>
           <w:lang w:val="vi-VN"/>
         </w:rPr>
         <w:t>5</w:t>
       </w:r>
+    </w:p>
+    <w:p>
+      <w:pPr>
+        <w:jc w:val="center"/>
+        <w:outlineLvl w:val="0"/>
+        <w:rPr>
+          <w:rFonts w:ascii="Times New Roman" w:hAnsi="Times New Roman" w:cs="Times New Roman"/>
+          <w:b/>
+          <w:sz w:val="40"/>
+          <w:szCs w:val="40"/>
+        </w:rPr>
+      </w:pPr>
+    </w:p>
+    <w:p>
+      <w:pPr>
+        <w:jc w:val="center"/>
+        <w:outlineLvl w:val="0"/>
+        <w:rPr>
+          <w:rFonts w:ascii="Times New Roman" w:hAnsi="Times New Roman" w:cs="Times New Roman"/>
+          <w:b/>
+          <w:sz w:val="40"/>
+          <w:szCs w:val="40"/>
+        </w:rPr>
+      </w:pPr>
+    </w:p>
+    <w:p>
+      <w:pPr>
+        <w:jc w:val="center"/>
+        <w:outlineLvl w:val="0"/>
+        <w:rPr>
+          <w:rFonts w:ascii="Times New Roman" w:hAnsi="Times New Roman" w:cs="Times New Roman"/>
+          <w:b/>
+          <w:sz w:val="40"/>
+          <w:szCs w:val="40"/>
+        </w:rPr>
+      </w:pPr>
     </w:p>
     <w:p>
       <w:pPr>
@@ -1230,16 +1249,17 @@
           <w:rFonts w:ascii="Times New Roman" w:hAnsi="Times New Roman" w:cs="Times New Roman"/>
           <w:sz w:val="26"/>
           <w:szCs w:val="26"/>
-        </w:rPr>
-        <w:t>Trần Huệ Chi</w:t>
-      </w:r>
-      <w:r>
-        <w:rPr>
-          <w:rFonts w:ascii="Times New Roman" w:hAnsi="Times New Roman" w:cs="Times New Roman"/>
-          <w:sz w:val="26"/>
-          <w:szCs w:val="26"/>
-        </w:rPr>
-        <w:t xml:space="preserve"> với vai trò là giảng viên hướng dẫn, đã tận tâm chỉ bảo cho chúng em qua từng buổi học hướng dẫn tại trường cũng như trả lời mọi thắc mắc khi chúng em cần. Một lần nữa chúng em xin chân thành cảm ơn </w:t>
+          <w:lang w:val="vi-VN"/>
+        </w:rPr>
+        <w:t xml:space="preserve">Trần Huệ Chi </w:t>
+      </w:r>
+      <w:r>
+        <w:rPr>
+          <w:rFonts w:ascii="Times New Roman" w:hAnsi="Times New Roman" w:cs="Times New Roman"/>
+          <w:sz w:val="26"/>
+          <w:szCs w:val="26"/>
+        </w:rPr>
+        <w:t xml:space="preserve">với vai trò là giảng viên hướng dẫn, đã tận tâm chỉ bảo cho chúng em qua từng buổi học hướng dẫn tại trường cũng như trả lời mọi thắc mắc khi chúng em cần. Một lần nữa chúng em xin chân thành cảm ơn </w:t>
       </w:r>
       <w:r>
         <w:rPr>
@@ -1317,23 +1337,58 @@
           <w:szCs w:val="26"/>
         </w:rPr>
         <w:tab/>
-        <w:t xml:space="preserve">Đà Nẵng, ngày   tháng </w:t>
-      </w:r>
-      <w:r>
-        <w:rPr>
-          <w:rFonts w:ascii="Times New Roman" w:hAnsi="Times New Roman" w:cs="Times New Roman"/>
-          <w:sz w:val="26"/>
-          <w:szCs w:val="26"/>
-        </w:rPr>
-        <w:t>10</w:t>
-      </w:r>
-      <w:r>
-        <w:rPr>
-          <w:rFonts w:ascii="Times New Roman" w:hAnsi="Times New Roman" w:cs="Times New Roman"/>
-          <w:sz w:val="26"/>
-          <w:szCs w:val="26"/>
-        </w:rPr>
-        <w:t xml:space="preserve"> năm 202</w:t>
+        <w:t xml:space="preserve">Đà Nẵng, </w:t>
+      </w:r>
+      <w:r>
+        <w:rPr>
+          <w:rFonts w:ascii="Times New Roman" w:hAnsi="Times New Roman" w:cs="Times New Roman"/>
+          <w:sz w:val="26"/>
+          <w:szCs w:val="26"/>
+        </w:rPr>
+        <w:t>ngày</w:t>
+      </w:r>
+      <w:r>
+        <w:rPr>
+          <w:rFonts w:ascii="Times New Roman" w:hAnsi="Times New Roman" w:cs="Times New Roman"/>
+          <w:sz w:val="26"/>
+          <w:szCs w:val="26"/>
+          <w:lang w:val="vi-VN"/>
+        </w:rPr>
+        <w:t>…</w:t>
+      </w:r>
+      <w:r>
+        <w:rPr>
+          <w:rFonts w:ascii="Times New Roman" w:hAnsi="Times New Roman" w:cs="Times New Roman"/>
+          <w:sz w:val="26"/>
+          <w:szCs w:val="26"/>
+          <w:lang w:val="vi-VN"/>
+        </w:rPr>
+        <w:t xml:space="preserve"> </w:t>
+      </w:r>
+      <w:r>
+        <w:rPr>
+          <w:rFonts w:ascii="Times New Roman" w:hAnsi="Times New Roman" w:cs="Times New Roman"/>
+          <w:sz w:val="26"/>
+          <w:szCs w:val="26"/>
+        </w:rPr>
+        <w:t>tháng</w:t>
+      </w:r>
+      <w:r>
+        <w:rPr>
+          <w:rFonts w:ascii="Times New Roman" w:hAnsi="Times New Roman" w:cs="Times New Roman"/>
+          <w:sz w:val="26"/>
+          <w:szCs w:val="26"/>
+          <w:lang w:val="vi-VN"/>
+        </w:rPr>
+        <w:t xml:space="preserve"> 10 </w:t>
+      </w:r>
+      <w:r>
+        <w:rPr>
+          <w:rFonts w:ascii="Times New Roman" w:hAnsi="Times New Roman" w:cs="Times New Roman"/>
+          <w:sz w:val="26"/>
+          <w:szCs w:val="26"/>
+        </w:rPr>
+        <w:t>năm 202</w:t>
       </w:r>
       <w:r>
         <w:rPr>
@@ -1391,6 +1446,7 @@
           <w:b/>
           <w:sz w:val="26"/>
           <w:szCs w:val="26"/>
+          <w:lang w:val="vi-VN"/>
         </w:rPr>
       </w:pPr>
       <w:r>
@@ -1410,16 +1466,7 @@
           <w:szCs w:val="26"/>
           <w:lang w:val="vi-VN"/>
         </w:rPr>
-        <w:t xml:space="preserve">Huỳnh </w:t>
-      </w:r>
-      <w:r>
-        <w:rPr>
-          <w:rFonts w:ascii="Times New Roman" w:hAnsi="Times New Roman" w:cs="Times New Roman"/>
-          <w:b/>
-          <w:sz w:val="26"/>
-          <w:szCs w:val="26"/>
-        </w:rPr>
-        <w:t>Nguyễn Lai Khê</w:t>
+        <w:t>Huỳnh Nguyễn Lai Khê</w:t>
       </w:r>
     </w:p>
     <w:p>
@@ -1435,35 +1482,18 @@
           <w:b/>
           <w:sz w:val="26"/>
           <w:szCs w:val="26"/>
-        </w:rPr>
-      </w:pPr>
-      <w:r>
-        <w:rPr>
-          <w:rFonts w:ascii="Times New Roman" w:hAnsi="Times New Roman" w:cs="Times New Roman"/>
-          <w:b/>
-          <w:sz w:val="26"/>
-          <w:szCs w:val="26"/>
-        </w:rPr>
-        <w:tab/>
-      </w:r>
-      <w:r>
-        <w:rPr>
-          <w:rFonts w:ascii="Times New Roman" w:hAnsi="Times New Roman" w:cs="Times New Roman"/>
-          <w:b/>
-          <w:sz w:val="26"/>
-          <w:szCs w:val="26"/>
-          <w:lang w:val="vi-VN"/>
-        </w:rPr>
-        <w:t xml:space="preserve">Nguyễn </w:t>
-      </w:r>
-      <w:r>
-        <w:rPr>
-          <w:rFonts w:ascii="Times New Roman" w:hAnsi="Times New Roman" w:cs="Times New Roman"/>
-          <w:b/>
-          <w:sz w:val="26"/>
-          <w:szCs w:val="26"/>
-        </w:rPr>
-        <w:t>Đình Khoan</w:t>
+          <w:lang w:val="vi-VN"/>
+        </w:rPr>
+      </w:pPr>
+      <w:r>
+        <w:rPr>
+          <w:rFonts w:ascii="Times New Roman" w:hAnsi="Times New Roman" w:cs="Times New Roman"/>
+          <w:b/>
+          <w:sz w:val="26"/>
+          <w:szCs w:val="26"/>
+          <w:lang w:val="vi-VN"/>
+        </w:rPr>
+        <w:t xml:space="preserve">                                                                                  Chế Linh</w:t>
       </w:r>
     </w:p>
     <w:p>
@@ -1479,25 +1509,18 @@
           <w:b/>
           <w:sz w:val="26"/>
           <w:szCs w:val="26"/>
-        </w:rPr>
-      </w:pPr>
-      <w:r>
-        <w:rPr>
-          <w:rFonts w:ascii="Times New Roman" w:hAnsi="Times New Roman" w:cs="Times New Roman"/>
-          <w:b/>
-          <w:sz w:val="26"/>
-          <w:szCs w:val="26"/>
-        </w:rPr>
-        <w:tab/>
-      </w:r>
-      <w:r>
-        <w:rPr>
-          <w:rFonts w:ascii="Times New Roman" w:hAnsi="Times New Roman" w:cs="Times New Roman"/>
-          <w:b/>
-          <w:sz w:val="26"/>
-          <w:szCs w:val="26"/>
-        </w:rPr>
-        <w:t>Chế Linh</w:t>
+          <w:lang w:val="vi-VN"/>
+        </w:rPr>
+      </w:pPr>
+      <w:r>
+        <w:rPr>
+          <w:rFonts w:ascii="Times New Roman" w:hAnsi="Times New Roman" w:cs="Times New Roman"/>
+          <w:b/>
+          <w:sz w:val="26"/>
+          <w:szCs w:val="26"/>
+          <w:lang w:val="vi-VN"/>
+        </w:rPr>
+        <w:t xml:space="preserve">                                                                          Nguyễn Đình Khoan</w:t>
       </w:r>
     </w:p>
     <w:p>
@@ -1510,29 +1533,188 @@
         <w:jc w:val="both"/>
         <w:rPr>
           <w:rFonts w:ascii="Times New Roman" w:hAnsi="Times New Roman" w:cs="Times New Roman"/>
-          <w:b/>
-          <w:sz w:val="26"/>
-          <w:szCs w:val="26"/>
-        </w:rPr>
-      </w:pPr>
-      <w:r>
-        <w:rPr>
-          <w:rFonts w:ascii="Times New Roman" w:hAnsi="Times New Roman" w:cs="Times New Roman"/>
-          <w:b/>
-          <w:sz w:val="26"/>
-          <w:szCs w:val="26"/>
-        </w:rPr>
-        <w:tab/>
-      </w:r>
-      <w:r>
-        <w:rPr>
-          <w:rFonts w:ascii="Times New Roman" w:hAnsi="Times New Roman" w:cs="Times New Roman"/>
-          <w:b/>
-          <w:sz w:val="26"/>
-          <w:szCs w:val="26"/>
-        </w:rPr>
-        <w:t>Huỳnh Lê Gia Huy</w:t>
-      </w:r>
+          <w:sz w:val="26"/>
+          <w:szCs w:val="26"/>
+          <w:lang w:val="vi-VN"/>
+        </w:rPr>
+      </w:pPr>
+      <w:r>
+        <w:rPr>
+          <w:rFonts w:ascii="Times New Roman" w:hAnsi="Times New Roman" w:cs="Times New Roman"/>
+          <w:b/>
+          <w:sz w:val="26"/>
+          <w:szCs w:val="26"/>
+          <w:lang w:val="vi-VN"/>
+        </w:rPr>
+        <w:t xml:space="preserve">                                                                           Huỳnh Lê Gia Huy</w:t>
+      </w:r>
+    </w:p>
+    <w:p/>
+    <w:p/>
+    <w:p/>
+    <w:p/>
+    <w:p/>
+    <w:p>
+      <w:pPr>
+        <w:jc w:val="center"/>
+        <w:outlineLvl w:val="0"/>
+        <w:rPr>
+          <w:rFonts w:ascii="Times New Roman" w:hAnsi="Times New Roman" w:cs="Times New Roman"/>
+          <w:b/>
+          <w:sz w:val="40"/>
+          <w:szCs w:val="40"/>
+        </w:rPr>
+      </w:pPr>
+      <w:r>
+        <w:rPr>
+          <w:rFonts w:ascii="Times New Roman" w:hAnsi="Times New Roman" w:cs="Times New Roman"/>
+          <w:b/>
+          <w:sz w:val="40"/>
+          <w:szCs w:val="40"/>
+        </w:rPr>
+        <w:lastRenderedPageBreak/>
+        <w:t>LỜI CAM ĐOAN</w:t>
+      </w:r>
+    </w:p>
+    <w:p>
+      <w:pPr>
+        <w:jc w:val="both"/>
+        <w:rPr>
+          <w:rFonts w:ascii="Times New Roman" w:hAnsi="Times New Roman" w:cs="Times New Roman"/>
+          <w:i/>
+          <w:sz w:val="26"/>
+          <w:szCs w:val="26"/>
+        </w:rPr>
+      </w:pPr>
+      <w:r>
+        <w:rPr>
+          <w:rFonts w:ascii="Times New Roman" w:hAnsi="Times New Roman" w:cs="Times New Roman"/>
+          <w:i/>
+          <w:sz w:val="26"/>
+          <w:szCs w:val="26"/>
+        </w:rPr>
+        <w:t>Tôi xin cam đoan:</w:t>
+      </w:r>
+    </w:p>
+    <w:p>
+      <w:pPr>
+        <w:pStyle w:val="ListParagraph"/>
+        <w:numPr>
+          <w:ilvl w:val="0"/>
+          <w:numId w:val="1"/>
+        </w:numPr>
+        <w:jc w:val="both"/>
+        <w:rPr>
+          <w:rFonts w:ascii="Times New Roman" w:hAnsi="Times New Roman" w:cs="Times New Roman"/>
+          <w:i/>
+          <w:sz w:val="26"/>
+          <w:szCs w:val="26"/>
+        </w:rPr>
+      </w:pPr>
+      <w:r>
+        <w:rPr>
+          <w:rFonts w:ascii="Times New Roman" w:hAnsi="Times New Roman" w:cs="Times New Roman"/>
+          <w:i/>
+          <w:sz w:val="26"/>
+          <w:szCs w:val="26"/>
+        </w:rPr>
+        <w:t xml:space="preserve">Những nội dung trong luận văn này là do tôi thực hiện dưới sự hướng dẫn trực tiếp của </w:t>
+      </w:r>
+      <w:r>
+        <w:rPr>
+          <w:rFonts w:ascii="Times New Roman" w:hAnsi="Times New Roman" w:cs="Times New Roman"/>
+          <w:i/>
+          <w:sz w:val="26"/>
+          <w:szCs w:val="26"/>
+          <w:lang w:val="vi-VN"/>
+        </w:rPr>
+        <w:t>cô</w:t>
+      </w:r>
+      <w:r>
+        <w:rPr>
+          <w:rFonts w:ascii="Times New Roman" w:hAnsi="Times New Roman" w:cs="Times New Roman"/>
+          <w:i/>
+          <w:sz w:val="26"/>
+          <w:szCs w:val="26"/>
+        </w:rPr>
+        <w:t xml:space="preserve"> ThS. </w:t>
+      </w:r>
+      <w:r>
+        <w:rPr>
+          <w:rFonts w:ascii="Times New Roman" w:hAnsi="Times New Roman" w:cs="Times New Roman"/>
+          <w:i/>
+          <w:sz w:val="26"/>
+          <w:szCs w:val="26"/>
+          <w:lang w:val="vi-VN"/>
+        </w:rPr>
+        <w:t>Trần Huệ Chi</w:t>
+      </w:r>
+    </w:p>
+    <w:p>
+      <w:pPr>
+        <w:pStyle w:val="ListParagraph"/>
+        <w:numPr>
+          <w:ilvl w:val="0"/>
+          <w:numId w:val="1"/>
+        </w:numPr>
+        <w:jc w:val="both"/>
+        <w:rPr>
+          <w:rFonts w:ascii="Times New Roman" w:hAnsi="Times New Roman" w:cs="Times New Roman"/>
+          <w:i/>
+          <w:sz w:val="26"/>
+          <w:szCs w:val="26"/>
+        </w:rPr>
+      </w:pPr>
+      <w:r>
+        <w:rPr>
+          <w:rFonts w:ascii="Times New Roman" w:hAnsi="Times New Roman" w:cs="Times New Roman"/>
+          <w:i/>
+          <w:sz w:val="26"/>
+          <w:szCs w:val="26"/>
+        </w:rPr>
+        <w:t>Mọi tham khảo dùng trong luận văn đều được trích dẫn rõ ràng và trung thực tên tác giả, tên công trình, thời gian, địa điểm công bố.</w:t>
+      </w:r>
+    </w:p>
+    <w:p>
+      <w:pPr>
+        <w:pStyle w:val="ListParagraph"/>
+        <w:numPr>
+          <w:ilvl w:val="0"/>
+          <w:numId w:val="1"/>
+        </w:numPr>
+        <w:jc w:val="both"/>
+        <w:rPr>
+          <w:rFonts w:ascii="Times New Roman" w:hAnsi="Times New Roman" w:cs="Times New Roman"/>
+          <w:i/>
+          <w:sz w:val="26"/>
+          <w:szCs w:val="26"/>
+        </w:rPr>
+      </w:pPr>
+      <w:r>
+        <w:rPr>
+          <w:rFonts w:ascii="Times New Roman" w:hAnsi="Times New Roman" w:cs="Times New Roman"/>
+          <w:i/>
+          <w:sz w:val="26"/>
+          <w:szCs w:val="26"/>
+        </w:rPr>
+        <w:t>Mọi sao chép không hợp lệ, vi phạm quy chế đào tạo, hay gian trá, tôi xin chịu hoàn toàn trách nhiệm</w:t>
+      </w:r>
+    </w:p>
+    <w:p/>
+    <w:p>
+      <w:pPr>
+        <w:tabs>
+          <w:tab w:val="left" w:pos="6237"/>
+        </w:tabs>
+        <w:spacing w:after="0" w:line="360" w:lineRule="auto"/>
+        <w:ind w:firstLine="284"/>
+        <w:jc w:val="both"/>
+        <w:rPr>
+          <w:rFonts w:ascii="Times New Roman" w:hAnsi="Times New Roman" w:cs="Times New Roman"/>
+          <w:sz w:val="26"/>
+          <w:szCs w:val="26"/>
+        </w:rPr>
+      </w:pPr>
     </w:p>
     <w:p>
       <w:pPr>
@@ -1546,174 +1728,76 @@
           <w:rFonts w:ascii="Times New Roman" w:hAnsi="Times New Roman" w:cs="Times New Roman"/>
           <w:sz w:val="26"/>
           <w:szCs w:val="26"/>
-        </w:rPr>
-      </w:pPr>
-    </w:p>
-    <w:p/>
-    <w:p/>
-    <w:p/>
-    <w:p/>
-    <w:p/>
-    <w:p>
-      <w:pPr>
-        <w:jc w:val="center"/>
-        <w:outlineLvl w:val="0"/>
-        <w:rPr>
-          <w:rFonts w:ascii="Times New Roman" w:hAnsi="Times New Roman" w:cs="Times New Roman"/>
-          <w:b/>
-          <w:sz w:val="40"/>
-          <w:szCs w:val="40"/>
-        </w:rPr>
-      </w:pPr>
-      <w:r>
-        <w:rPr>
-          <w:rFonts w:ascii="Times New Roman" w:hAnsi="Times New Roman" w:cs="Times New Roman"/>
-          <w:b/>
-          <w:sz w:val="40"/>
-          <w:szCs w:val="40"/>
-        </w:rPr>
-        <w:lastRenderedPageBreak/>
-        <w:t>LỜI CAM ĐOAN</w:t>
-      </w:r>
-    </w:p>
-    <w:p>
-      <w:pPr>
-        <w:jc w:val="both"/>
-        <w:rPr>
-          <w:rFonts w:ascii="Times New Roman" w:hAnsi="Times New Roman" w:cs="Times New Roman"/>
-          <w:i/>
-          <w:sz w:val="26"/>
-          <w:szCs w:val="26"/>
-        </w:rPr>
-      </w:pPr>
-      <w:r>
-        <w:rPr>
-          <w:rFonts w:ascii="Times New Roman" w:hAnsi="Times New Roman" w:cs="Times New Roman"/>
-          <w:i/>
-          <w:sz w:val="26"/>
-          <w:szCs w:val="26"/>
-        </w:rPr>
-        <w:t>Tôi xin cam đoan:</w:t>
-      </w:r>
-    </w:p>
-    <w:p>
-      <w:pPr>
-        <w:pStyle w:val="ListParagraph"/>
-        <w:numPr>
-          <w:ilvl w:val="0"/>
-          <w:numId w:val="1"/>
-        </w:numPr>
-        <w:jc w:val="both"/>
-        <w:rPr>
-          <w:rFonts w:ascii="Times New Roman" w:hAnsi="Times New Roman" w:cs="Times New Roman"/>
-          <w:i/>
-          <w:sz w:val="26"/>
-          <w:szCs w:val="26"/>
-        </w:rPr>
-      </w:pPr>
-      <w:r>
-        <w:rPr>
-          <w:rFonts w:ascii="Times New Roman" w:hAnsi="Times New Roman" w:cs="Times New Roman"/>
-          <w:i/>
-          <w:sz w:val="26"/>
-          <w:szCs w:val="26"/>
-        </w:rPr>
-        <w:t xml:space="preserve">Những nội dung trong luận văn này là do tôi thực hiện dưới sự hướng dẫn trực tiếp của </w:t>
-      </w:r>
-      <w:r>
-        <w:rPr>
-          <w:rFonts w:ascii="Times New Roman" w:hAnsi="Times New Roman" w:cs="Times New Roman"/>
-          <w:i/>
-          <w:sz w:val="26"/>
-          <w:szCs w:val="26"/>
-          <w:lang w:val="vi-VN"/>
-        </w:rPr>
-        <w:t>cô</w:t>
-      </w:r>
-      <w:r>
-        <w:rPr>
-          <w:rFonts w:ascii="Times New Roman" w:hAnsi="Times New Roman" w:cs="Times New Roman"/>
-          <w:i/>
-          <w:sz w:val="26"/>
-          <w:szCs w:val="26"/>
-        </w:rPr>
-        <w:t xml:space="preserve"> ThS. </w:t>
-      </w:r>
-      <w:r>
-        <w:rPr>
-          <w:rFonts w:ascii="Times New Roman" w:hAnsi="Times New Roman" w:cs="Times New Roman"/>
-          <w:i/>
-          <w:sz w:val="26"/>
-          <w:szCs w:val="26"/>
-        </w:rPr>
-        <w:t>Trần Huệ Chi</w:t>
-      </w:r>
-    </w:p>
-    <w:p>
-      <w:pPr>
-        <w:pStyle w:val="ListParagraph"/>
-        <w:numPr>
-          <w:ilvl w:val="0"/>
-          <w:numId w:val="1"/>
-        </w:numPr>
-        <w:jc w:val="both"/>
-        <w:rPr>
-          <w:rFonts w:ascii="Times New Roman" w:hAnsi="Times New Roman" w:cs="Times New Roman"/>
-          <w:i/>
-          <w:sz w:val="26"/>
-          <w:szCs w:val="26"/>
-        </w:rPr>
-      </w:pPr>
-      <w:r>
-        <w:rPr>
-          <w:rFonts w:ascii="Times New Roman" w:hAnsi="Times New Roman" w:cs="Times New Roman"/>
-          <w:i/>
-          <w:sz w:val="26"/>
-          <w:szCs w:val="26"/>
-        </w:rPr>
-        <w:t>Mọi tham khảo dùng trong luận văn đều được trích dẫn rõ ràng và trung thực tên tác giả, tên công trình, thời gian, địa điểm công bố.</w:t>
-      </w:r>
-    </w:p>
-    <w:p>
-      <w:pPr>
-        <w:pStyle w:val="ListParagraph"/>
-        <w:numPr>
-          <w:ilvl w:val="0"/>
-          <w:numId w:val="1"/>
-        </w:numPr>
-        <w:jc w:val="both"/>
-        <w:rPr>
-          <w:rFonts w:ascii="Times New Roman" w:hAnsi="Times New Roman" w:cs="Times New Roman"/>
-          <w:i/>
-          <w:sz w:val="26"/>
-          <w:szCs w:val="26"/>
-        </w:rPr>
-      </w:pPr>
-      <w:r>
-        <w:rPr>
-          <w:rFonts w:ascii="Times New Roman" w:hAnsi="Times New Roman" w:cs="Times New Roman"/>
-          <w:i/>
-          <w:sz w:val="26"/>
-          <w:szCs w:val="26"/>
-        </w:rPr>
-        <w:t>Mọi sao chép không hợp lệ, vi phạm quy chế đào tạo, hay gian trá, tôi xin chịu hoàn toàn trách nhiệm</w:t>
-      </w:r>
-    </w:p>
-    <w:p/>
-    <w:p>
-      <w:pPr>
-        <w:tabs>
-          <w:tab w:val="left" w:pos="6237"/>
-        </w:tabs>
-        <w:spacing w:after="0" w:line="360" w:lineRule="auto"/>
-        <w:ind w:firstLine="284"/>
-        <w:jc w:val="both"/>
-        <w:rPr>
-          <w:rFonts w:ascii="Times New Roman" w:hAnsi="Times New Roman" w:cs="Times New Roman"/>
-          <w:sz w:val="26"/>
-          <w:szCs w:val="26"/>
-        </w:rPr>
-      </w:pPr>
+          <w:lang w:val="vi-VN"/>
+        </w:rPr>
+      </w:pPr>
+      <w:r>
+        <w:rPr>
+          <w:rFonts w:ascii="Times New Roman" w:hAnsi="Times New Roman" w:cs="Times New Roman"/>
+          <w:sz w:val="26"/>
+          <w:szCs w:val="26"/>
+        </w:rPr>
+        <w:tab/>
+      </w:r>
+      <w:r>
+        <w:rPr>
+          <w:rFonts w:ascii="Times New Roman" w:hAnsi="Times New Roman" w:cs="Times New Roman"/>
+          <w:sz w:val="26"/>
+          <w:szCs w:val="26"/>
+        </w:rPr>
+        <w:t xml:space="preserve">Đà Nẵng, </w:t>
+      </w:r>
+      <w:r>
+        <w:rPr>
+          <w:rFonts w:ascii="Times New Roman" w:hAnsi="Times New Roman" w:cs="Times New Roman"/>
+          <w:sz w:val="26"/>
+          <w:szCs w:val="26"/>
+        </w:rPr>
+        <w:t>ngày</w:t>
+      </w:r>
+      <w:r>
+        <w:rPr>
+          <w:rFonts w:ascii="Times New Roman" w:hAnsi="Times New Roman" w:cs="Times New Roman"/>
+          <w:sz w:val="26"/>
+          <w:szCs w:val="26"/>
+          <w:lang w:val="vi-VN"/>
+        </w:rPr>
+        <w:t xml:space="preserve">… </w:t>
+      </w:r>
+      <w:r>
+        <w:rPr>
+          <w:rFonts w:ascii="Times New Roman" w:hAnsi="Times New Roman" w:cs="Times New Roman"/>
+          <w:sz w:val="26"/>
+          <w:szCs w:val="26"/>
+        </w:rPr>
+        <w:t>tháng</w:t>
+      </w:r>
+      <w:r>
+        <w:rPr>
+          <w:rFonts w:ascii="Times New Roman" w:hAnsi="Times New Roman" w:cs="Times New Roman"/>
+          <w:sz w:val="26"/>
+          <w:szCs w:val="26"/>
+          <w:lang w:val="vi-VN"/>
+        </w:rPr>
+        <w:t xml:space="preserve"> 10 </w:t>
+      </w:r>
+      <w:r>
+        <w:rPr>
+          <w:rFonts w:ascii="Times New Roman" w:hAnsi="Times New Roman" w:cs="Times New Roman"/>
+          <w:sz w:val="26"/>
+          <w:szCs w:val="26"/>
+        </w:rPr>
+        <w:t>năm 202</w:t>
+      </w:r>
+      <w:r>
+        <w:rPr>
+          <w:rFonts w:ascii="Times New Roman" w:hAnsi="Times New Roman" w:cs="Times New Roman"/>
+          <w:sz w:val="26"/>
+          <w:szCs w:val="26"/>
+          <w:lang w:val="vi-VN"/>
+        </w:rPr>
+        <w:t>5</w:t>
+      </w:r>
     </w:p>
     <w:p>
       <w:pPr>
@@ -1725,9 +1809,9 @@
         <w:jc w:val="both"/>
         <w:rPr>
           <w:rFonts w:ascii="Times New Roman" w:hAnsi="Times New Roman" w:cs="Times New Roman"/>
-          <w:sz w:val="26"/>
-          <w:szCs w:val="26"/>
-          <w:lang w:val="vi-VN"/>
+          <w:b/>
+          <w:sz w:val="26"/>
+          <w:szCs w:val="26"/>
         </w:rPr>
       </w:pPr>
       <w:r>
@@ -1737,32 +1821,15 @@
           <w:szCs w:val="26"/>
         </w:rPr>
         <w:tab/>
-        <w:t xml:space="preserve">Đà Nẵng, ngày   tháng </w:t>
-      </w:r>
-      <w:r>
-        <w:rPr>
-          <w:rFonts w:ascii="Times New Roman" w:hAnsi="Times New Roman" w:cs="Times New Roman"/>
-          <w:sz w:val="26"/>
-          <w:szCs w:val="26"/>
-        </w:rPr>
-        <w:t>10</w:t>
-      </w:r>
-      <w:r>
-        <w:rPr>
-          <w:rFonts w:ascii="Times New Roman" w:hAnsi="Times New Roman" w:cs="Times New Roman"/>
-          <w:sz w:val="26"/>
-          <w:szCs w:val="26"/>
-        </w:rPr>
-        <w:t xml:space="preserve"> năm 202</w:t>
-      </w:r>
-      <w:r>
-        <w:rPr>
-          <w:rFonts w:ascii="Times New Roman" w:hAnsi="Times New Roman" w:cs="Times New Roman"/>
-          <w:sz w:val="26"/>
-          <w:szCs w:val="26"/>
-          <w:lang w:val="vi-VN"/>
-        </w:rPr>
-        <w:t>5</w:t>
+      </w:r>
+      <w:r>
+        <w:rPr>
+          <w:rFonts w:ascii="Times New Roman" w:hAnsi="Times New Roman" w:cs="Times New Roman"/>
+          <w:b/>
+          <w:sz w:val="26"/>
+          <w:szCs w:val="26"/>
+        </w:rPr>
+        <w:t>Nhóm sinh viên thực hiện</w:t>
       </w:r>
     </w:p>
     <w:p>
@@ -1778,11 +1845,13 @@
           <w:b/>
           <w:sz w:val="26"/>
           <w:szCs w:val="26"/>
-        </w:rPr>
-      </w:pPr>
-      <w:r>
-        <w:rPr>
-          <w:rFonts w:ascii="Times New Roman" w:hAnsi="Times New Roman" w:cs="Times New Roman"/>
+          <w:lang w:val="vi-VN"/>
+        </w:rPr>
+      </w:pPr>
+      <w:r>
+        <w:rPr>
+          <w:rFonts w:ascii="Times New Roman" w:hAnsi="Times New Roman" w:cs="Times New Roman"/>
+          <w:b/>
           <w:sz w:val="26"/>
           <w:szCs w:val="26"/>
         </w:rPr>
@@ -1794,8 +1863,9 @@
           <w:b/>
           <w:sz w:val="26"/>
           <w:szCs w:val="26"/>
-        </w:rPr>
-        <w:t>Nhóm sinh viên thực hiện</w:t>
+          <w:lang w:val="vi-VN"/>
+        </w:rPr>
+        <w:t>Huỳnh Nguyễn Lai Khê</w:t>
       </w:r>
     </w:p>
     <w:p>
@@ -1811,35 +1881,18 @@
           <w:b/>
           <w:sz w:val="26"/>
           <w:szCs w:val="26"/>
-        </w:rPr>
-      </w:pPr>
-      <w:r>
-        <w:rPr>
-          <w:rFonts w:ascii="Times New Roman" w:hAnsi="Times New Roman" w:cs="Times New Roman"/>
-          <w:b/>
-          <w:sz w:val="26"/>
-          <w:szCs w:val="26"/>
-        </w:rPr>
-        <w:tab/>
-      </w:r>
-      <w:r>
-        <w:rPr>
-          <w:rFonts w:ascii="Times New Roman" w:hAnsi="Times New Roman" w:cs="Times New Roman"/>
-          <w:b/>
-          <w:sz w:val="26"/>
-          <w:szCs w:val="26"/>
-          <w:lang w:val="vi-VN"/>
-        </w:rPr>
-        <w:t xml:space="preserve">Huỳnh </w:t>
-      </w:r>
-      <w:r>
-        <w:rPr>
-          <w:rFonts w:ascii="Times New Roman" w:hAnsi="Times New Roman" w:cs="Times New Roman"/>
-          <w:b/>
-          <w:sz w:val="26"/>
-          <w:szCs w:val="26"/>
-        </w:rPr>
-        <w:t>Nguyễn Lai Khê</w:t>
+          <w:lang w:val="vi-VN"/>
+        </w:rPr>
+      </w:pPr>
+      <w:r>
+        <w:rPr>
+          <w:rFonts w:ascii="Times New Roman" w:hAnsi="Times New Roman" w:cs="Times New Roman"/>
+          <w:b/>
+          <w:sz w:val="26"/>
+          <w:szCs w:val="26"/>
+          <w:lang w:val="vi-VN"/>
+        </w:rPr>
+        <w:t xml:space="preserve">                                                                                  Chế Linh</w:t>
       </w:r>
     </w:p>
     <w:p>
@@ -1855,35 +1908,18 @@
           <w:b/>
           <w:sz w:val="26"/>
           <w:szCs w:val="26"/>
-        </w:rPr>
-      </w:pPr>
-      <w:r>
-        <w:rPr>
-          <w:rFonts w:ascii="Times New Roman" w:hAnsi="Times New Roman" w:cs="Times New Roman"/>
-          <w:b/>
-          <w:sz w:val="26"/>
-          <w:szCs w:val="26"/>
-        </w:rPr>
-        <w:tab/>
-      </w:r>
-      <w:r>
-        <w:rPr>
-          <w:rFonts w:ascii="Times New Roman" w:hAnsi="Times New Roman" w:cs="Times New Roman"/>
-          <w:b/>
-          <w:sz w:val="26"/>
-          <w:szCs w:val="26"/>
-          <w:lang w:val="vi-VN"/>
-        </w:rPr>
-        <w:t xml:space="preserve">Nguyễn </w:t>
-      </w:r>
-      <w:r>
-        <w:rPr>
-          <w:rFonts w:ascii="Times New Roman" w:hAnsi="Times New Roman" w:cs="Times New Roman"/>
-          <w:b/>
-          <w:sz w:val="26"/>
-          <w:szCs w:val="26"/>
-        </w:rPr>
-        <w:t>Đình Khoan</w:t>
+          <w:lang w:val="vi-VN"/>
+        </w:rPr>
+      </w:pPr>
+      <w:r>
+        <w:rPr>
+          <w:rFonts w:ascii="Times New Roman" w:hAnsi="Times New Roman" w:cs="Times New Roman"/>
+          <w:b/>
+          <w:sz w:val="26"/>
+          <w:szCs w:val="26"/>
+          <w:lang w:val="vi-VN"/>
+        </w:rPr>
+        <w:t xml:space="preserve">                                                                          Nguyễn Đình Khoan</w:t>
       </w:r>
     </w:p>
     <w:p>
@@ -1896,28 +1932,20 @@
         <w:jc w:val="both"/>
         <w:rPr>
           <w:rFonts w:ascii="Times New Roman" w:hAnsi="Times New Roman" w:cs="Times New Roman"/>
-          <w:b/>
-          <w:sz w:val="26"/>
-          <w:szCs w:val="26"/>
-        </w:rPr>
-      </w:pPr>
-      <w:r>
-        <w:rPr>
-          <w:rFonts w:ascii="Times New Roman" w:hAnsi="Times New Roman" w:cs="Times New Roman"/>
-          <w:b/>
-          <w:sz w:val="26"/>
-          <w:szCs w:val="26"/>
-        </w:rPr>
-        <w:tab/>
-      </w:r>
-      <w:r>
-        <w:rPr>
-          <w:rFonts w:ascii="Times New Roman" w:hAnsi="Times New Roman" w:cs="Times New Roman"/>
-          <w:b/>
-          <w:sz w:val="26"/>
-          <w:szCs w:val="26"/>
-        </w:rPr>
-        <w:t>Chế Linh</w:t>
+          <w:sz w:val="26"/>
+          <w:szCs w:val="26"/>
+          <w:lang w:val="vi-VN"/>
+        </w:rPr>
+      </w:pPr>
+      <w:r>
+        <w:rPr>
+          <w:rFonts w:ascii="Times New Roman" w:hAnsi="Times New Roman" w:cs="Times New Roman"/>
+          <w:b/>
+          <w:sz w:val="26"/>
+          <w:szCs w:val="26"/>
+          <w:lang w:val="vi-VN"/>
+        </w:rPr>
+        <w:t xml:space="preserve">                                                                           Huỳnh Lê Gia Huy</w:t>
       </w:r>
     </w:p>
     <w:p>
@@ -1928,58 +1956,8 @@
         <w:spacing w:after="0" w:line="360" w:lineRule="auto"/>
         <w:ind w:firstLine="284"/>
         <w:jc w:val="both"/>
-        <w:rPr>
-          <w:rFonts w:ascii="Times New Roman" w:hAnsi="Times New Roman" w:cs="Times New Roman"/>
-          <w:b/>
-          <w:sz w:val="26"/>
-          <w:szCs w:val="26"/>
-        </w:rPr>
-      </w:pPr>
-      <w:r>
-        <w:rPr>
-          <w:rFonts w:ascii="Times New Roman" w:hAnsi="Times New Roman" w:cs="Times New Roman"/>
-          <w:b/>
-          <w:sz w:val="26"/>
-          <w:szCs w:val="26"/>
-        </w:rPr>
-        <w:tab/>
-      </w:r>
-      <w:r>
-        <w:rPr>
-          <w:rFonts w:ascii="Times New Roman" w:hAnsi="Times New Roman" w:cs="Times New Roman"/>
-          <w:b/>
-          <w:sz w:val="26"/>
-          <w:szCs w:val="26"/>
-        </w:rPr>
-        <w:t>Huỳnh Lê Gia Huy</w:t>
-      </w:r>
-    </w:p>
-    <w:p>
-      <w:pPr>
-        <w:tabs>
-          <w:tab w:val="center" w:pos="6237"/>
-        </w:tabs>
-        <w:spacing w:after="0" w:line="360" w:lineRule="auto"/>
-        <w:ind w:firstLine="284"/>
-        <w:jc w:val="both"/>
-        <w:rPr>
-          <w:rFonts w:ascii="Times New Roman" w:hAnsi="Times New Roman" w:cs="Times New Roman"/>
-          <w:sz w:val="26"/>
-          <w:szCs w:val="26"/>
-          <w:lang w:val="vi-VN"/>
-        </w:rPr>
-      </w:pPr>
-      <w:r>
-        <w:rPr>
-          <w:rFonts w:ascii="Times New Roman" w:hAnsi="Times New Roman" w:cs="Times New Roman"/>
-          <w:b/>
-          <w:sz w:val="26"/>
-          <w:szCs w:val="26"/>
-        </w:rPr>
-        <w:tab/>
-      </w:r>
-    </w:p>
-    <w:p/>
+      </w:pPr>
+    </w:p>
     <w:p/>
     <w:p/>
     <w:p/>
@@ -1997,7 +1975,7 @@
 </file>
 
 <file path=word/endnotes.xml><?xml version="1.0" encoding="utf-8"?>
-<w:endnotes xmlns:wpc="http://schemas.microsoft.com/office/word/2010/wordprocessingCanvas" xmlns:cx="http://schemas.microsoft.com/office/drawing/2014/chartex" xmlns:cx1="http://schemas.microsoft.com/office/drawing/2015/9/8/chartex" xmlns:cx2="http://schemas.microsoft.com/office/drawing/2015/10/21/chartex" xmlns:cx3="http://schemas.microsoft.com/office/drawing/2016/5/9/chartex" xmlns:cx4="http://schemas.microsoft.com/office/drawing/2016/5/10/chartex" xmlns:cx5="http://schemas.microsoft.com/office/drawing/2016/5/11/chartex" xmlns:cx6="http://schemas.microsoft.com/office/drawing/2016/5/12/chartex" xmlns:cx7="http://schemas.microsoft.com/office/drawing/2016/5/13/chartex" xmlns:cx8="http://schemas.microsoft.com/office/drawing/2016/5/14/chartex" xmlns:mc="http://schemas.openxmlformats.org/markup-compatibility/2006" xmlns:aink="http://schemas.microsoft.com/office/drawing/2016/ink" xmlns:am3d="http://schemas.microsoft.com/office/drawing/2017/model3d" xmlns:o="urn:schemas-microsoft-com:office:office" xmlns:oel="http://schemas.microsoft.com/office/2019/extlst" xmlns:r="http://schemas.openxmlformats.org/officeDocument/2006/relationships" xmlns:m="http://schemas.openxmlformats.org/officeDocument/2006/math" xmlns:v="urn:schemas-microsoft-com:vml" xmlns:wp14="http://schemas.microsoft.com/office/word/2010/wordprocessingDrawing" xmlns:wp="http://schemas.openxmlformats.org/drawingml/2006/wordprocessingDrawing" xmlns:w10="urn:schemas-microsoft-com:office:word" xmlns:w="http://schemas.openxmlformats.org/wordprocessingml/2006/main" xmlns:w14="http://schemas.microsoft.com/office/word/2010/wordml" xmlns:w15="http://schemas.microsoft.com/office/word/2012/wordml" xmlns:w16cex="http://schemas.microsoft.com/office/word/2018/wordml/cex" xmlns:w16cid="http://schemas.microsoft.com/office/word/2016/wordml/cid" xmlns:w16="http://schemas.microsoft.com/office/word/2018/wordml" xmlns:w16du="http://schemas.microsoft.com/office/word/2023/wordml/word16du" xmlns:w16sdtdh="http://schemas.microsoft.com/office/word/2020/wordml/sdtdatahash" xmlns:w16sdtfl="http://schemas.microsoft.com/office/word/2024/wordml/sdtformatlock" xmlns:w16se="http://schemas.microsoft.com/office/word/2015/wordml/symex" xmlns:wpg="http://schemas.microsoft.com/office/word/2010/wordprocessingGroup" xmlns:wpi="http://schemas.microsoft.com/office/word/2010/wordprocessingInk" xmlns:wne="http://schemas.microsoft.com/office/word/2006/wordml" xmlns:wps="http://schemas.microsoft.com/office/word/2010/wordprocessingShape" mc:Ignorable="w14 w15 w16se w16cid w16 w16cex w16sdtdh w16sdtfl w16du wp14">
+<w:endnotes xmlns:wpc="http://schemas.microsoft.com/office/word/2010/wordprocessingCanvas" xmlns:cx="http://schemas.microsoft.com/office/drawing/2014/chartex" xmlns:cx1="http://schemas.microsoft.com/office/drawing/2015/9/8/chartex" xmlns:cx2="http://schemas.microsoft.com/office/drawing/2015/10/21/chartex" xmlns:cx3="http://schemas.microsoft.com/office/drawing/2016/5/9/chartex" xmlns:cx4="http://schemas.microsoft.com/office/drawing/2016/5/10/chartex" xmlns:cx5="http://schemas.microsoft.com/office/drawing/2016/5/11/chartex" xmlns:cx6="http://schemas.microsoft.com/office/drawing/2016/5/12/chartex" xmlns:cx7="http://schemas.microsoft.com/office/drawing/2016/5/13/chartex" xmlns:cx8="http://schemas.microsoft.com/office/drawing/2016/5/14/chartex" xmlns:mc="http://schemas.openxmlformats.org/markup-compatibility/2006" xmlns:aink="http://schemas.microsoft.com/office/drawing/2016/ink" xmlns:am3d="http://schemas.microsoft.com/office/drawing/2017/model3d" xmlns:o="urn:schemas-microsoft-com:office:office" xmlns:r="http://schemas.openxmlformats.org/officeDocument/2006/relationships" xmlns:m="http://schemas.openxmlformats.org/officeDocument/2006/math" xmlns:v="urn:schemas-microsoft-com:vml" xmlns:wp14="http://schemas.microsoft.com/office/word/2010/wordprocessingDrawing" xmlns:wp="http://schemas.openxmlformats.org/drawingml/2006/wordprocessingDrawing" xmlns:w10="urn:schemas-microsoft-com:office:word" xmlns:w="http://schemas.openxmlformats.org/wordprocessingml/2006/main" xmlns:w14="http://schemas.microsoft.com/office/word/2010/wordml" xmlns:w15="http://schemas.microsoft.com/office/word/2012/wordml" xmlns:w16cex="http://schemas.microsoft.com/office/word/2018/wordml/cex" xmlns:w16cid="http://schemas.microsoft.com/office/word/2016/wordml/cid" xmlns:w16="http://schemas.microsoft.com/office/word/2018/wordml" xmlns:w16sdtdh="http://schemas.microsoft.com/office/word/2020/wordml/sdtdatahash" xmlns:w16se="http://schemas.microsoft.com/office/word/2015/wordml/symex" xmlns:wpg="http://schemas.microsoft.com/office/word/2010/wordprocessingGroup" xmlns:wpi="http://schemas.microsoft.com/office/word/2010/wordprocessingInk" xmlns:wne="http://schemas.microsoft.com/office/word/2006/wordml" xmlns:wps="http://schemas.microsoft.com/office/word/2010/wordprocessingShape" mc:Ignorable="w14 w15 w16se w16cid w16 w16cex w16sdtdh wp14">
   <w:endnote w:type="separator" w:id="-1">
     <w:p>
       <w:pPr>
@@ -2022,7 +2000,7 @@
 </file>
 
 <file path=word/footnotes.xml><?xml version="1.0" encoding="utf-8"?>
-<w:footnotes xmlns:wpc="http://schemas.microsoft.com/office/word/2010/wordprocessingCanvas" xmlns:cx="http://schemas.microsoft.com/office/drawing/2014/chartex" xmlns:cx1="http://schemas.microsoft.com/office/drawing/2015/9/8/chartex" xmlns:cx2="http://schemas.microsoft.com/office/drawing/2015/10/21/chartex" xmlns:cx3="http://schemas.microsoft.com/office/drawing/2016/5/9/chartex" xmlns:cx4="http://schemas.microsoft.com/office/drawing/2016/5/10/chartex" xmlns:cx5="http://schemas.microsoft.com/office/drawing/2016/5/11/chartex" xmlns:cx6="http://schemas.microsoft.com/office/drawing/2016/5/12/chartex" xmlns:cx7="http://schemas.microsoft.com/office/drawing/2016/5/13/chartex" xmlns:cx8="http://schemas.microsoft.com/office/drawing/2016/5/14/chartex" xmlns:mc="http://schemas.openxmlformats.org/markup-compatibility/2006" xmlns:aink="http://schemas.microsoft.com/office/drawing/2016/ink" xmlns:am3d="http://schemas.microsoft.com/office/drawing/2017/model3d" xmlns:o="urn:schemas-microsoft-com:office:office" xmlns:oel="http://schemas.microsoft.com/office/2019/extlst" xmlns:r="http://schemas.openxmlformats.org/officeDocument/2006/relationships" xmlns:m="http://schemas.openxmlformats.org/officeDocument/2006/math" xmlns:v="urn:schemas-microsoft-com:vml" xmlns:wp14="http://schemas.microsoft.com/office/word/2010/wordprocessingDrawing" xmlns:wp="http://schemas.openxmlformats.org/drawingml/2006/wordprocessingDrawing" xmlns:w10="urn:schemas-microsoft-com:office:word" xmlns:w="http://schemas.openxmlformats.org/wordprocessingml/2006/main" xmlns:w14="http://schemas.microsoft.com/office/word/2010/wordml" xmlns:w15="http://schemas.microsoft.com/office/word/2012/wordml" xmlns:w16cex="http://schemas.microsoft.com/office/word/2018/wordml/cex" xmlns:w16cid="http://schemas.microsoft.com/office/word/2016/wordml/cid" xmlns:w16="http://schemas.microsoft.com/office/word/2018/wordml" xmlns:w16du="http://schemas.microsoft.com/office/word/2023/wordml/word16du" xmlns:w16sdtdh="http://schemas.microsoft.com/office/word/2020/wordml/sdtdatahash" xmlns:w16sdtfl="http://schemas.microsoft.com/office/word/2024/wordml/sdtformatlock" xmlns:w16se="http://schemas.microsoft.com/office/word/2015/wordml/symex" xmlns:wpg="http://schemas.microsoft.com/office/word/2010/wordprocessingGroup" xmlns:wpi="http://schemas.microsoft.com/office/word/2010/wordprocessingInk" xmlns:wne="http://schemas.microsoft.com/office/word/2006/wordml" xmlns:wps="http://schemas.microsoft.com/office/word/2010/wordprocessingShape" mc:Ignorable="w14 w15 w16se w16cid w16 w16cex w16sdtdh w16sdtfl w16du wp14">
+<w:footnotes xmlns:wpc="http://schemas.microsoft.com/office/word/2010/wordprocessingCanvas" xmlns:cx="http://schemas.microsoft.com/office/drawing/2014/chartex" xmlns:cx1="http://schemas.microsoft.com/office/drawing/2015/9/8/chartex" xmlns:cx2="http://schemas.microsoft.com/office/drawing/2015/10/21/chartex" xmlns:cx3="http://schemas.microsoft.com/office/drawing/2016/5/9/chartex" xmlns:cx4="http://schemas.microsoft.com/office/drawing/2016/5/10/chartex" xmlns:cx5="http://schemas.microsoft.com/office/drawing/2016/5/11/chartex" xmlns:cx6="http://schemas.microsoft.com/office/drawing/2016/5/12/chartex" xmlns:cx7="http://schemas.microsoft.com/office/drawing/2016/5/13/chartex" xmlns:cx8="http://schemas.microsoft.com/office/drawing/2016/5/14/chartex" xmlns:mc="http://schemas.openxmlformats.org/markup-compatibility/2006" xmlns:aink="http://schemas.microsoft.com/office/drawing/2016/ink" xmlns:am3d="http://schemas.microsoft.com/office/drawing/2017/model3d" xmlns:o="urn:schemas-microsoft-com:office:office" xmlns:r="http://schemas.openxmlformats.org/officeDocument/2006/relationships" xmlns:m="http://schemas.openxmlformats.org/officeDocument/2006/math" xmlns:v="urn:schemas-microsoft-com:vml" xmlns:wp14="http://schemas.microsoft.com/office/word/2010/wordprocessingDrawing" xmlns:wp="http://schemas.openxmlformats.org/drawingml/2006/wordprocessingDrawing" xmlns:w10="urn:schemas-microsoft-com:office:word" xmlns:w="http://schemas.openxmlformats.org/wordprocessingml/2006/main" xmlns:w14="http://schemas.microsoft.com/office/word/2010/wordml" xmlns:w15="http://schemas.microsoft.com/office/word/2012/wordml" xmlns:w16cex="http://schemas.microsoft.com/office/word/2018/wordml/cex" xmlns:w16cid="http://schemas.microsoft.com/office/word/2016/wordml/cid" xmlns:w16="http://schemas.microsoft.com/office/word/2018/wordml" xmlns:w16sdtdh="http://schemas.microsoft.com/office/word/2020/wordml/sdtdatahash" xmlns:w16se="http://schemas.microsoft.com/office/word/2015/wordml/symex" xmlns:wpg="http://schemas.microsoft.com/office/word/2010/wordprocessingGroup" xmlns:wpi="http://schemas.microsoft.com/office/word/2010/wordprocessingInk" xmlns:wne="http://schemas.microsoft.com/office/word/2006/wordml" xmlns:wps="http://schemas.microsoft.com/office/word/2010/wordprocessingShape" mc:Ignorable="w14 w15 w16se w16cid w16 w16cex w16sdtdh wp14">
   <w:footnote w:type="separator" w:id="-1">
     <w:p>
       <w:pPr>
@@ -2047,7 +2025,7 @@
 </file>
 
 <file path=word/numbering.xml><?xml version="1.0" encoding="utf-8"?>
-<w:numbering xmlns:wpc="http://schemas.microsoft.com/office/word/2010/wordprocessingCanvas" xmlns:cx="http://schemas.microsoft.com/office/drawing/2014/chartex" xmlns:cx1="http://schemas.microsoft.com/office/drawing/2015/9/8/chartex" xmlns:cx2="http://schemas.microsoft.com/office/drawing/2015/10/21/chartex" xmlns:cx3="http://schemas.microsoft.com/office/drawing/2016/5/9/chartex" xmlns:cx4="http://schemas.microsoft.com/office/drawing/2016/5/10/chartex" xmlns:cx5="http://schemas.microsoft.com/office/drawing/2016/5/11/chartex" xmlns:cx6="http://schemas.microsoft.com/office/drawing/2016/5/12/chartex" xmlns:cx7="http://schemas.microsoft.com/office/drawing/2016/5/13/chartex" xmlns:cx8="http://schemas.microsoft.com/office/drawing/2016/5/14/chartex" xmlns:mc="http://schemas.openxmlformats.org/markup-compatibility/2006" xmlns:aink="http://schemas.microsoft.com/office/drawing/2016/ink" xmlns:am3d="http://schemas.microsoft.com/office/drawing/2017/model3d" xmlns:o="urn:schemas-microsoft-com:office:office" xmlns:oel="http://schemas.microsoft.com/office/2019/extlst" xmlns:r="http://schemas.openxmlformats.org/officeDocument/2006/relationships" xmlns:m="http://schemas.openxmlformats.org/officeDocument/2006/math" xmlns:v="urn:schemas-microsoft-com:vml" xmlns:wp14="http://schemas.microsoft.com/office/word/2010/wordprocessingDrawing" xmlns:wp="http://schemas.openxmlformats.org/drawingml/2006/wordprocessingDrawing" xmlns:w10="urn:schemas-microsoft-com:office:word" xmlns:w="http://schemas.openxmlformats.org/wordprocessingml/2006/main" xmlns:w14="http://schemas.microsoft.com/office/word/2010/wordml" xmlns:w15="http://schemas.microsoft.com/office/word/2012/wordml" xmlns:w16cex="http://schemas.microsoft.com/office/word/2018/wordml/cex" xmlns:w16cid="http://schemas.microsoft.com/office/word/2016/wordml/cid" xmlns:w16="http://schemas.microsoft.com/office/word/2018/wordml" xmlns:w16du="http://schemas.microsoft.com/office/word/2023/wordml/word16du" xmlns:w16sdtdh="http://schemas.microsoft.com/office/word/2020/wordml/sdtdatahash" xmlns:w16sdtfl="http://schemas.microsoft.com/office/word/2024/wordml/sdtformatlock" xmlns:w16se="http://schemas.microsoft.com/office/word/2015/wordml/symex" xmlns:wpg="http://schemas.microsoft.com/office/word/2010/wordprocessingGroup" xmlns:wpi="http://schemas.microsoft.com/office/word/2010/wordprocessingInk" xmlns:wne="http://schemas.microsoft.com/office/word/2006/wordml" xmlns:wps="http://schemas.microsoft.com/office/word/2010/wordprocessingShape" mc:Ignorable="w14 w15 w16se w16cid w16 w16cex w16sdtdh w16sdtfl w16du wp14">
+<w:numbering xmlns:wpc="http://schemas.microsoft.com/office/word/2010/wordprocessingCanvas" xmlns:cx="http://schemas.microsoft.com/office/drawing/2014/chartex" xmlns:cx1="http://schemas.microsoft.com/office/drawing/2015/9/8/chartex" xmlns:cx2="http://schemas.microsoft.com/office/drawing/2015/10/21/chartex" xmlns:cx3="http://schemas.microsoft.com/office/drawing/2016/5/9/chartex" xmlns:cx4="http://schemas.microsoft.com/office/drawing/2016/5/10/chartex" xmlns:cx5="http://schemas.microsoft.com/office/drawing/2016/5/11/chartex" xmlns:cx6="http://schemas.microsoft.com/office/drawing/2016/5/12/chartex" xmlns:cx7="http://schemas.microsoft.com/office/drawing/2016/5/13/chartex" xmlns:cx8="http://schemas.microsoft.com/office/drawing/2016/5/14/chartex" xmlns:mc="http://schemas.openxmlformats.org/markup-compatibility/2006" xmlns:aink="http://schemas.microsoft.com/office/drawing/2016/ink" xmlns:am3d="http://schemas.microsoft.com/office/drawing/2017/model3d" xmlns:o="urn:schemas-microsoft-com:office:office" xmlns:r="http://schemas.openxmlformats.org/officeDocument/2006/relationships" xmlns:m="http://schemas.openxmlformats.org/officeDocument/2006/math" xmlns:v="urn:schemas-microsoft-com:vml" xmlns:wp14="http://schemas.microsoft.com/office/word/2010/wordprocessingDrawing" xmlns:wp="http://schemas.openxmlformats.org/drawingml/2006/wordprocessingDrawing" xmlns:w10="urn:schemas-microsoft-com:office:word" xmlns:w="http://schemas.openxmlformats.org/wordprocessingml/2006/main" xmlns:w14="http://schemas.microsoft.com/office/word/2010/wordml" xmlns:w15="http://schemas.microsoft.com/office/word/2012/wordml" xmlns:w16cex="http://schemas.microsoft.com/office/word/2018/wordml/cex" xmlns:w16cid="http://schemas.microsoft.com/office/word/2016/wordml/cid" xmlns:w16="http://schemas.microsoft.com/office/word/2018/wordml" xmlns:w16sdtdh="http://schemas.microsoft.com/office/word/2020/wordml/sdtdatahash" xmlns:w16se="http://schemas.microsoft.com/office/word/2015/wordml/symex" xmlns:wpg="http://schemas.microsoft.com/office/word/2010/wordprocessingGroup" xmlns:wpi="http://schemas.microsoft.com/office/word/2010/wordprocessingInk" xmlns:wne="http://schemas.microsoft.com/office/word/2006/wordml" xmlns:wps="http://schemas.microsoft.com/office/word/2010/wordprocessingShape" mc:Ignorable="w14 w15 w16se w16cid w16 w16cex w16sdtdh wp14">
   <w:abstractNum w:abstractNumId="0" w15:restartNumberingAfterBreak="0">
     <w:nsid w:val="2CFD2C4F"/>
     <w:multiLevelType w:val="multilevel"/>
@@ -2134,14 +2112,14 @@
       </w:pPr>
     </w:lvl>
   </w:abstractNum>
-  <w:num w:numId="1" w16cid:durableId="1198738346">
+  <w:num w:numId="1">
     <w:abstractNumId w:val="0"/>
   </w:num>
 </w:numbering>
 </file>
 
 <file path=word/styles.xml><?xml version="1.0" encoding="utf-8"?>
-<w:styles xmlns:mc="http://schemas.openxmlformats.org/markup-compatibility/2006" xmlns:r="http://schemas.openxmlformats.org/officeDocument/2006/relationships" xmlns:w="http://schemas.openxmlformats.org/wordprocessingml/2006/main" xmlns:w14="http://schemas.microsoft.com/office/word/2010/wordml" xmlns:w15="http://schemas.microsoft.com/office/word/2012/wordml" xmlns:w16cex="http://schemas.microsoft.com/office/word/2018/wordml/cex" xmlns:w16cid="http://schemas.microsoft.com/office/word/2016/wordml/cid" xmlns:w16="http://schemas.microsoft.com/office/word/2018/wordml" xmlns:w16du="http://schemas.microsoft.com/office/word/2023/wordml/word16du" xmlns:w16sdtdh="http://schemas.microsoft.com/office/word/2020/wordml/sdtdatahash" xmlns:w16sdtfl="http://schemas.microsoft.com/office/word/2024/wordml/sdtformatlock" xmlns:w16se="http://schemas.microsoft.com/office/word/2015/wordml/symex" mc:Ignorable="w14 w15 w16se w16cid w16 w16cex w16sdtdh w16sdtfl w16du">
+<w:styles xmlns:mc="http://schemas.openxmlformats.org/markup-compatibility/2006" xmlns:r="http://schemas.openxmlformats.org/officeDocument/2006/relationships" xmlns:w="http://schemas.openxmlformats.org/wordprocessingml/2006/main" xmlns:w14="http://schemas.microsoft.com/office/word/2010/wordml" xmlns:w15="http://schemas.microsoft.com/office/word/2012/wordml" xmlns:w16cex="http://schemas.microsoft.com/office/word/2018/wordml/cex" xmlns:w16cid="http://schemas.microsoft.com/office/word/2016/wordml/cid" xmlns:w16="http://schemas.microsoft.com/office/word/2018/wordml" xmlns:w16sdtdh="http://schemas.microsoft.com/office/word/2020/wordml/sdtdatahash" xmlns:w16se="http://schemas.microsoft.com/office/word/2015/wordml/symex" mc:Ignorable="w14 w15 w16se w16cid w16 w16cex w16sdtdh">
   <w:docDefaults>
     <w:rPrDefault>
       <w:rPr>
@@ -2218,8 +2196,8 @@
     <w:lsdException w:name="Table Web 2" w:semiHidden="1" w:unhideWhenUsed="1"/>
     <w:lsdException w:name="Table Web 3" w:semiHidden="1" w:unhideWhenUsed="1"/>
     <w:lsdException w:name="Table Theme" w:semiHidden="1" w:unhideWhenUsed="1"/>
-    <w:lsdException w:name="Placeholder Text" w:semiHidden="1" w:uiPriority="99" w:unhideWhenUsed="1"/>
-    <w:lsdException w:name="No Spacing" w:semiHidden="1" w:uiPriority="99" w:unhideWhenUsed="1"/>
+    <w:lsdException w:name="Placeholder Text" w:semiHidden="1" w:uiPriority="99"/>
+    <w:lsdException w:name="No Spacing" w:uiPriority="99"/>
     <w:lsdException w:name="Light Shading" w:uiPriority="60"/>
     <w:lsdException w:name="Light List" w:uiPriority="61"/>
     <w:lsdException w:name="Light Grid" w:uiPriority="62"/>
@@ -2240,10 +2218,10 @@
     <w:lsdException w:name="Medium Shading 1 Accent 1" w:uiPriority="63"/>
     <w:lsdException w:name="Medium Shading 2 Accent 1" w:uiPriority="64"/>
     <w:lsdException w:name="Medium List 1 Accent 1" w:uiPriority="65"/>
-    <w:lsdException w:name="Revision" w:semiHidden="1" w:uiPriority="99" w:unhideWhenUsed="1"/>
+    <w:lsdException w:name="Revision" w:semiHidden="1" w:uiPriority="99"/>
     <w:lsdException w:name="List Paragraph" w:uiPriority="34" w:qFormat="1"/>
-    <w:lsdException w:name="Quote" w:semiHidden="1" w:uiPriority="99" w:unhideWhenUsed="1"/>
-    <w:lsdException w:name="Intense Quote" w:semiHidden="1" w:uiPriority="99" w:unhideWhenUsed="1"/>
+    <w:lsdException w:name="Quote" w:uiPriority="99"/>
+    <w:lsdException w:name="Intense Quote" w:uiPriority="99"/>
     <w:lsdException w:name="Medium List 2 Accent 1" w:uiPriority="66"/>
     <w:lsdException w:name="Medium Grid 1 Accent 1" w:uiPriority="67"/>
     <w:lsdException w:name="Medium Grid 2 Accent 1" w:uiPriority="68"/>
@@ -2442,7 +2420,6 @@
   <w:style w:type="paragraph" w:default="1" w:styleId="Normal">
     <w:name w:val="Normal"/>
     <w:qFormat/>
-    <w:rsid w:val="00B64D9E"/>
     <w:pPr>
       <w:spacing w:after="200" w:line="276" w:lineRule="auto"/>
     </w:pPr>

</xml_diff>

<commit_message>
Update: Đánh giá tour, tài liệu
</commit_message>
<xml_diff>
--- a/Document/0.Mở đầu.docx
+++ b/Document/0.Mở đầu.docx
@@ -564,7 +564,7 @@
           <w:szCs w:val="26"/>
           <w:lang w:val="vi-VN"/>
         </w:rPr>
-        <w:t>10</w:t>
+        <w:t>12</w:t>
       </w:r>
       <w:r>
         <w:rPr>
@@ -1114,7 +1114,7 @@
           <w:szCs w:val="26"/>
           <w:lang w:val="vi-VN"/>
         </w:rPr>
-        <w:t>10</w:t>
+        <w:t>12</w:t>
       </w:r>
       <w:r>
         <w:rPr>
@@ -1380,7 +1380,25 @@
           <w:szCs w:val="26"/>
           <w:lang w:val="vi-VN"/>
         </w:rPr>
-        <w:t xml:space="preserve"> 10 </w:t>
+        <w:t xml:space="preserve"> </w:t>
+      </w:r>
+      <w:r>
+        <w:rPr>
+          <w:rFonts w:ascii="Times New Roman" w:hAnsi="Times New Roman" w:cs="Times New Roman"/>
+          <w:sz w:val="26"/>
+          <w:szCs w:val="26"/>
+          <w:lang w:val="vi-VN"/>
+        </w:rPr>
+        <w:t>12</w:t>
+      </w:r>
+      <w:r>
+        <w:rPr>
+          <w:rFonts w:ascii="Times New Roman" w:hAnsi="Times New Roman" w:cs="Times New Roman"/>
+          <w:sz w:val="26"/>
+          <w:szCs w:val="26"/>
+          <w:lang w:val="vi-VN"/>
+        </w:rPr>
+        <w:t xml:space="preserve"> </w:t>
       </w:r>
       <w:r>
         <w:rPr>
@@ -1779,7 +1797,25 @@
           <w:szCs w:val="26"/>
           <w:lang w:val="vi-VN"/>
         </w:rPr>
-        <w:t xml:space="preserve"> 10 </w:t>
+        <w:t xml:space="preserve"> </w:t>
+      </w:r>
+      <w:r>
+        <w:rPr>
+          <w:rFonts w:ascii="Times New Roman" w:hAnsi="Times New Roman" w:cs="Times New Roman"/>
+          <w:sz w:val="26"/>
+          <w:szCs w:val="26"/>
+          <w:lang w:val="vi-VN"/>
+        </w:rPr>
+        <w:t>12</w:t>
+      </w:r>
+      <w:r>
+        <w:rPr>
+          <w:rFonts w:ascii="Times New Roman" w:hAnsi="Times New Roman" w:cs="Times New Roman"/>
+          <w:sz w:val="26"/>
+          <w:szCs w:val="26"/>
+          <w:lang w:val="vi-VN"/>
+        </w:rPr>
+        <w:t xml:space="preserve"> </w:t>
       </w:r>
       <w:r>
         <w:rPr>

</xml_diff>